<commit_message>
[Doc]_HuyenPT_Update các file doc
</commit_message>
<xml_diff>
--- a/WIP/Users/HuyenPT/SRS/BSN_Software Requirements Specifications_v1.0_EN .docx
+++ b/WIP/Users/HuyenPT/SRS/BSN_Software Requirements Specifications_v1.0_EN .docx
@@ -38,8 +38,8 @@
       <w:sdtContent>
         <w:bookmarkStart w:id="0" w:name="_Ref13883154" w:displacedByCustomXml="prev"/>
         <w:bookmarkEnd w:id="0" w:displacedByCustomXml="prev"/>
-        <w:bookmarkStart w:id="1" w:name="_Toc430708297" w:displacedByCustomXml="prev"/>
-        <w:bookmarkStart w:id="2" w:name="_Toc420046552" w:displacedByCustomXml="prev"/>
+        <w:bookmarkStart w:id="1" w:name="_Toc420046552" w:displacedByCustomXml="prev"/>
+        <w:bookmarkStart w:id="2" w:name="_Toc430708297" w:displacedByCustomXml="prev"/>
         <w:p>
           <w:pPr>
             <w:jc w:val="center"/>
@@ -1318,15 +1318,6 @@
         <w:p>
           <w:pPr>
             <w:pStyle w:val="Heading1"/>
-            <w:spacing w:before="480" w:line="276" w:lineRule="auto"/>
-            <w:jc w:val="both"/>
-            <w:rPr>
-              <w:rFonts w:ascii="Times New Roman" w:hAnsi="Times New Roman" w:cs="Times New Roman"/>
-              <w:b/>
-              <w:bCs/>
-              <w:sz w:val="28"/>
-              <w:szCs w:val="28"/>
-            </w:rPr>
           </w:pPr>
           <w:bookmarkStart w:id="3" w:name="_Toc428304837"/>
           <w:bookmarkStart w:id="4" w:name="_Toc430290445"/>
@@ -1336,25 +1327,11 @@
           <w:bookmarkEnd w:id="2"/>
           <w:bookmarkEnd w:id="1"/>
           <w:r>
-            <w:rPr>
-              <w:rFonts w:ascii="Times New Roman" w:hAnsi="Times New Roman" w:cs="Times New Roman"/>
-              <w:b/>
-              <w:bCs/>
-              <w:sz w:val="28"/>
-              <w:szCs w:val="28"/>
-            </w:rPr>
             <w:lastRenderedPageBreak/>
             <w:t xml:space="preserve">SIGNATURE </w:t>
           </w:r>
           <w:smartTag w:uri="urn:schemas-microsoft-com:office:smarttags" w:element="stockticker">
             <w:r>
-              <w:rPr>
-                <w:rFonts w:ascii="Times New Roman" w:hAnsi="Times New Roman" w:cs="Times New Roman"/>
-                <w:b/>
-                <w:bCs/>
-                <w:sz w:val="28"/>
-                <w:szCs w:val="28"/>
-              </w:rPr>
               <w:t>PAGE</w:t>
             </w:r>
           </w:smartTag>
@@ -2053,6 +2030,7 @@
               </w:tcPr>
               <w:p>
                 <w:pPr>
+                  <w:keepNext/>
                   <w:jc w:val="both"/>
                   <w:cnfStyle w:val="000000100000" w:firstRow="0" w:lastRow="0" w:firstColumn="0" w:lastColumn="0" w:oddVBand="0" w:evenVBand="0" w:oddHBand="1" w:evenHBand="0" w:firstRowFirstColumn="0" w:firstRowLastColumn="0" w:lastRowFirstColumn="0" w:lastRowLastColumn="0"/>
                   <w:rPr>
@@ -2069,15 +2047,6 @@
             </w:tc>
           </w:tr>
         </w:tbl>
-        <w:p>
-          <w:pPr>
-            <w:rPr>
-              <w:rFonts w:ascii="Times New Roman" w:eastAsiaTheme="majorEastAsia" w:hAnsi="Times New Roman" w:cs="Times New Roman"/>
-              <w:color w:val="365F91" w:themeColor="accent1" w:themeShade="BF"/>
-              <w:lang w:eastAsia="en-US"/>
-            </w:rPr>
-          </w:pPr>
-        </w:p>
         <w:p>
           <w:pPr>
             <w:rPr>
@@ -2143,7 +2112,27 @@
               <w:szCs w:val="28"/>
               <w:lang w:eastAsia="en-US"/>
             </w:rPr>
-            <w:t>Table Contents</w:t>
+            <w:t xml:space="preserve">Table </w:t>
+          </w:r>
+          <w:r>
+            <w:rPr>
+              <w:rFonts w:ascii="Times New Roman" w:eastAsiaTheme="majorEastAsia" w:hAnsi="Times New Roman" w:cs="Times New Roman"/>
+              <w:color w:val="365F91" w:themeColor="accent1" w:themeShade="BF"/>
+              <w:sz w:val="32"/>
+              <w:szCs w:val="28"/>
+              <w:lang w:eastAsia="en-US"/>
+            </w:rPr>
+            <w:t xml:space="preserve">of </w:t>
+          </w:r>
+          <w:r>
+            <w:rPr>
+              <w:rFonts w:ascii="Times New Roman" w:eastAsiaTheme="majorEastAsia" w:hAnsi="Times New Roman" w:cs="Times New Roman"/>
+              <w:color w:val="365F91" w:themeColor="accent1" w:themeShade="BF"/>
+              <w:sz w:val="32"/>
+              <w:szCs w:val="28"/>
+              <w:lang w:eastAsia="en-US"/>
+            </w:rPr>
+            <w:t>Contents</w:t>
           </w:r>
         </w:p>
         <w:p>
@@ -4706,21 +4695,8 @@
           <w:ilvl w:val="0"/>
           <w:numId w:val="1"/>
         </w:numPr>
-        <w:spacing w:line="276" w:lineRule="auto"/>
-        <w:rPr>
-          <w:rFonts w:ascii="Times New Roman" w:hAnsi="Times New Roman" w:cs="Times New Roman"/>
-          <w:b/>
-          <w:sz w:val="28"/>
-          <w:szCs w:val="28"/>
-        </w:rPr>
       </w:pPr>
       <w:r>
-        <w:rPr>
-          <w:rFonts w:ascii="Times New Roman" w:hAnsi="Times New Roman" w:cs="Times New Roman"/>
-          <w:b/>
-          <w:sz w:val="28"/>
-          <w:szCs w:val="28"/>
-        </w:rPr>
         <w:lastRenderedPageBreak/>
         <w:t>INTRODUCTION</w:t>
       </w:r>
@@ -4733,7 +4709,8 @@
           <w:ilvl w:val="1"/>
           <w:numId w:val="1"/>
         </w:numPr>
-        <w:ind w:left="576" w:hanging="576"/>
+        <w:spacing w:before="200" w:after="240" w:line="276" w:lineRule="auto"/>
+        <w:ind w:left="720" w:hanging="720"/>
         <w:rPr>
           <w:rFonts w:ascii="Times New Roman" w:hAnsi="Times New Roman"/>
           <w:b/>
@@ -4761,7 +4738,6 @@
           <w:rFonts w:ascii="Times New Roman" w:hAnsi="Times New Roman" w:cs="Times New Roman"/>
         </w:rPr>
       </w:pPr>
-      <w:bookmarkStart w:id="10" w:name="_GoBack"/>
       <w:r>
         <w:rPr>
           <w:rFonts w:ascii="Times New Roman" w:hAnsi="Times New Roman" w:cs="Times New Roman"/>
@@ -4812,7 +4788,8 @@
           <w:ilvl w:val="1"/>
           <w:numId w:val="1"/>
         </w:numPr>
-        <w:ind w:left="576" w:hanging="576"/>
+        <w:spacing w:before="200" w:after="240" w:line="276" w:lineRule="auto"/>
+        <w:ind w:left="720" w:hanging="720"/>
         <w:rPr>
           <w:rFonts w:ascii="Times New Roman" w:hAnsi="Times New Roman"/>
           <w:b/>
@@ -4820,8 +4797,7 @@
           <w:sz w:val="28"/>
         </w:rPr>
       </w:pPr>
-      <w:bookmarkStart w:id="11" w:name="_Toc468364994"/>
-      <w:bookmarkEnd w:id="10"/>
+      <w:bookmarkStart w:id="10" w:name="_Toc468364994"/>
       <w:r>
         <w:rPr>
           <w:rFonts w:ascii="Times New Roman" w:hAnsi="Times New Roman"/>
@@ -4849,7 +4825,7 @@
         </w:rPr>
         <w:t xml:space="preserve"> Acronyms</w:t>
       </w:r>
-      <w:bookmarkEnd w:id="11"/>
+      <w:bookmarkEnd w:id="10"/>
     </w:p>
     <w:tbl>
       <w:tblPr>
@@ -5046,6 +5022,64 @@
           </w:p>
         </w:tc>
       </w:tr>
+      <w:tr>
+        <w:tc>
+          <w:tcPr>
+            <w:tcW w:w="1615" w:type="dxa"/>
+          </w:tcPr>
+          <w:p>
+            <w:pPr>
+              <w:spacing w:line="276" w:lineRule="auto"/>
+              <w:rPr>
+                <w:rFonts w:ascii="Times New Roman" w:hAnsi="Times New Roman" w:cs="Times New Roman"/>
+              </w:rPr>
+            </w:pPr>
+            <w:r>
+              <w:rPr>
+                <w:rFonts w:ascii="Times New Roman" w:hAnsi="Times New Roman" w:cs="Times New Roman"/>
+              </w:rPr>
+              <w:t>UC</w:t>
+            </w:r>
+          </w:p>
+        </w:tc>
+        <w:tc>
+          <w:tcPr>
+            <w:tcW w:w="4140" w:type="dxa"/>
+          </w:tcPr>
+          <w:p>
+            <w:pPr>
+              <w:spacing w:line="276" w:lineRule="auto"/>
+              <w:rPr>
+                <w:rFonts w:ascii="Times New Roman" w:hAnsi="Times New Roman" w:cs="Times New Roman"/>
+                <w:sz w:val="24"/>
+                <w:szCs w:val="24"/>
+              </w:rPr>
+            </w:pPr>
+            <w:r>
+              <w:rPr>
+                <w:rFonts w:ascii="Times New Roman" w:hAnsi="Times New Roman" w:cs="Times New Roman"/>
+                <w:sz w:val="24"/>
+                <w:szCs w:val="24"/>
+              </w:rPr>
+              <w:t>Use Case</w:t>
+            </w:r>
+          </w:p>
+        </w:tc>
+        <w:tc>
+          <w:tcPr>
+            <w:tcW w:w="2520" w:type="dxa"/>
+          </w:tcPr>
+          <w:p>
+            <w:pPr>
+              <w:keepNext/>
+              <w:spacing w:line="276" w:lineRule="auto"/>
+              <w:rPr>
+                <w:rFonts w:ascii="Times New Roman" w:hAnsi="Times New Roman" w:cs="Times New Roman"/>
+              </w:rPr>
+            </w:pPr>
+          </w:p>
+        </w:tc>
+      </w:tr>
     </w:tbl>
     <w:p>
       <w:pPr>
@@ -5054,30 +5088,236 @@
       <w:r>
         <w:t xml:space="preserve">Table </w:t>
       </w:r>
-      <w:fldSimple w:instr=" STYLEREF 1 \s ">
-        <w:r>
-          <w:rPr>
-            <w:noProof/>
-          </w:rPr>
-          <w:t>1</w:t>
-        </w:r>
-      </w:fldSimple>
+      <w:r>
+        <w:fldChar w:fldCharType="begin"/>
+      </w:r>
+      <w:r>
+        <w:instrText xml:space="preserve"> STYLEREF 1 \s </w:instrText>
+      </w:r>
+      <w:r>
+        <w:fldChar w:fldCharType="separate"/>
+      </w:r>
+      <w:r>
+        <w:rPr>
+          <w:noProof/>
+        </w:rPr>
+        <w:t>1</w:t>
+      </w:r>
+      <w:r>
+        <w:fldChar w:fldCharType="end"/>
+      </w:r>
       <w:r>
         <w:noBreakHyphen/>
       </w:r>
-      <w:fldSimple w:instr=" SEQ Table \* ARABIC \s 1 ">
-        <w:r>
-          <w:rPr>
-            <w:noProof/>
-          </w:rPr>
-          <w:t>1</w:t>
-        </w:r>
-      </w:fldSimple>
+      <w:r>
+        <w:fldChar w:fldCharType="begin"/>
+      </w:r>
+      <w:r>
+        <w:instrText xml:space="preserve"> SEQ Table \* ARABIC \s 1 </w:instrText>
+      </w:r>
+      <w:r>
+        <w:fldChar w:fldCharType="separate"/>
+      </w:r>
+      <w:r>
+        <w:rPr>
+          <w:noProof/>
+        </w:rPr>
+        <w:t>1</w:t>
+      </w:r>
+      <w:r>
+        <w:fldChar w:fldCharType="end"/>
+      </w:r>
       <w:r>
         <w:t xml:space="preserve">: </w:t>
       </w:r>
       <w:r>
         <w:t>Definition and Acronyms</w:t>
+      </w:r>
+    </w:p>
+    <w:p>
+      <w:pPr>
+        <w:pStyle w:val="Heading2"/>
+        <w:numPr>
+          <w:ilvl w:val="1"/>
+          <w:numId w:val="1"/>
+        </w:numPr>
+        <w:spacing w:before="200" w:after="240" w:line="276" w:lineRule="auto"/>
+        <w:ind w:left="720" w:hanging="720"/>
+        <w:rPr>
+          <w:rFonts w:ascii="Times New Roman" w:hAnsi="Times New Roman"/>
+          <w:b/>
+          <w:color w:val="4F81BD" w:themeColor="accent1"/>
+          <w:sz w:val="28"/>
+        </w:rPr>
+      </w:pPr>
+      <w:r>
+        <w:rPr>
+          <w:rFonts w:ascii="Times New Roman" w:hAnsi="Times New Roman"/>
+          <w:b/>
+          <w:color w:val="4F81BD" w:themeColor="accent1"/>
+          <w:sz w:val="28"/>
+        </w:rPr>
+        <w:t>System purpose</w:t>
+      </w:r>
+    </w:p>
+    <w:p>
+      <w:pPr>
+        <w:jc w:val="both"/>
+        <w:rPr>
+          <w:rFonts w:ascii="Times New Roman" w:eastAsiaTheme="majorEastAsia" w:hAnsi="Times New Roman" w:cs="Times New Roman"/>
+          <w:bCs/>
+        </w:rPr>
+      </w:pPr>
+      <w:r>
+        <w:rPr>
+          <w:rFonts w:ascii="Times New Roman" w:hAnsi="Times New Roman" w:cs="Times New Roman"/>
+        </w:rPr>
+        <w:t xml:space="preserve">Nowadays, social network plays an essential role in our lives. Vietnam is the country that has the big Internet user growth and the trend of communication through social network is expanding rapidly, people shares and discuses about everything through social network. However, there is not any social network that is for only Vietnamese people who love reading books. To solve this problem, we create a website where people who loves book can share and discus with others about their favorite books or authors. We believe this project will strengthen Vietnam’s reading culture. </w:t>
+      </w:r>
+    </w:p>
+    <w:p>
+      <w:pPr>
+        <w:rPr>
+          <w:rFonts w:ascii="Times New Roman" w:eastAsiaTheme="majorEastAsia" w:hAnsi="Times New Roman" w:cs="Times New Roman"/>
+          <w:b/>
+          <w:color w:val="365F91" w:themeColor="accent1" w:themeShade="BF"/>
+          <w:sz w:val="28"/>
+          <w:szCs w:val="28"/>
+        </w:rPr>
+      </w:pPr>
+      <w:bookmarkStart w:id="11" w:name="_Toc468364996"/>
+      <w:r>
+        <w:br w:type="page"/>
+      </w:r>
+    </w:p>
+    <w:p>
+      <w:pPr>
+        <w:pStyle w:val="Heading1"/>
+        <w:numPr>
+          <w:ilvl w:val="0"/>
+          <w:numId w:val="1"/>
+        </w:numPr>
+      </w:pPr>
+      <w:r>
+        <w:lastRenderedPageBreak/>
+        <w:t>OVERALL DESCRIPTION</w:t>
+      </w:r>
+      <w:bookmarkEnd w:id="11"/>
+    </w:p>
+    <w:p>
+      <w:pPr>
+        <w:pStyle w:val="Heading2"/>
+        <w:numPr>
+          <w:ilvl w:val="1"/>
+          <w:numId w:val="1"/>
+        </w:numPr>
+        <w:spacing w:before="200" w:line="276" w:lineRule="auto"/>
+        <w:ind w:left="576" w:hanging="576"/>
+        <w:rPr>
+          <w:rFonts w:ascii="Times New Roman" w:eastAsia="MS Gothic" w:hAnsi="Times New Roman" w:cs="Times New Roman"/>
+          <w:b/>
+          <w:bCs/>
+          <w:color w:val="4F81BD"/>
+          <w:sz w:val="28"/>
+          <w:szCs w:val="28"/>
+        </w:rPr>
+      </w:pPr>
+      <w:bookmarkStart w:id="12" w:name="_Toc468364997"/>
+      <w:r>
+        <w:rPr>
+          <w:rFonts w:ascii="Times New Roman" w:eastAsia="MS Gothic" w:hAnsi="Times New Roman" w:cs="Times New Roman"/>
+          <w:b/>
+          <w:bCs/>
+          <w:color w:val="4F81BD"/>
+          <w:sz w:val="28"/>
+          <w:szCs w:val="28"/>
+        </w:rPr>
+        <w:t>System overview</w:t>
+      </w:r>
+      <w:bookmarkEnd w:id="12"/>
+    </w:p>
+    <w:p/>
+    <w:p>
+      <w:pPr>
+        <w:keepNext/>
+        <w:jc w:val="center"/>
+      </w:pPr>
+      <w:bookmarkStart w:id="13" w:name="_GoBack"/>
+      <w:r>
+        <w:rPr>
+          <w:noProof/>
+        </w:rPr>
+        <w:drawing>
+          <wp:inline distT="0" distB="0" distL="0" distR="0" wp14:anchorId="5DD44C1A" wp14:editId="66CBF079">
+            <wp:extent cx="4752619" cy="4905375"/>
+            <wp:effectExtent l="0" t="0" r="0" b="0"/>
+            <wp:docPr id="1" name="Picture 1"/>
+            <wp:cNvGraphicFramePr>
+              <a:graphicFrameLocks xmlns:a="http://schemas.openxmlformats.org/drawingml/2006/main" noChangeAspect="1"/>
+            </wp:cNvGraphicFramePr>
+            <a:graphic xmlns:a="http://schemas.openxmlformats.org/drawingml/2006/main">
+              <a:graphicData uri="http://schemas.openxmlformats.org/drawingml/2006/picture">
+                <pic:pic xmlns:pic="http://schemas.openxmlformats.org/drawingml/2006/picture">
+                  <pic:nvPicPr>
+                    <pic:cNvPr id="0" name="System Overview.png"/>
+                    <pic:cNvPicPr/>
+                  </pic:nvPicPr>
+                  <pic:blipFill>
+                    <a:blip r:embed="rId10">
+                      <a:extLst>
+                        <a:ext uri="{28A0092B-C50C-407E-A947-70E740481C1C}">
+                          <a14:useLocalDpi xmlns:a14="http://schemas.microsoft.com/office/drawing/2010/main" val="0"/>
+                        </a:ext>
+                      </a:extLst>
+                    </a:blip>
+                    <a:stretch>
+                      <a:fillRect/>
+                    </a:stretch>
+                  </pic:blipFill>
+                  <pic:spPr>
+                    <a:xfrm>
+                      <a:off x="0" y="0"/>
+                      <a:ext cx="4750903" cy="4903604"/>
+                    </a:xfrm>
+                    <a:prstGeom prst="rect">
+                      <a:avLst/>
+                    </a:prstGeom>
+                  </pic:spPr>
+                </pic:pic>
+              </a:graphicData>
+            </a:graphic>
+          </wp:inline>
+        </w:drawing>
+      </w:r>
+      <w:bookmarkEnd w:id="13"/>
+    </w:p>
+    <w:p>
+      <w:pPr>
+        <w:pStyle w:val="Caption"/>
+      </w:pPr>
+      <w:r>
+        <w:t xml:space="preserve">Figure </w:t>
+      </w:r>
+      <w:r>
+        <w:fldChar w:fldCharType="begin"/>
+      </w:r>
+      <w:r>
+        <w:instrText xml:space="preserve"> SEQ Figure \* ARABIC </w:instrText>
+      </w:r>
+      <w:r>
+        <w:fldChar w:fldCharType="separate"/>
+      </w:r>
+      <w:r>
+        <w:rPr>
+          <w:noProof/>
+        </w:rPr>
+        <w:t>1</w:t>
+      </w:r>
+      <w:r>
+        <w:fldChar w:fldCharType="end"/>
+      </w:r>
+      <w:r>
+        <w:t>: System Overview</w:t>
       </w:r>
     </w:p>
     <w:p>
@@ -5095,7 +5335,6 @@
           <w:sz w:val="28"/>
         </w:rPr>
       </w:pPr>
-      <w:bookmarkStart w:id="12" w:name="_Toc468364995"/>
       <w:r>
         <w:rPr>
           <w:rFonts w:ascii="Times New Roman" w:hAnsi="Times New Roman"/>
@@ -5103,126 +5342,9 @@
           <w:color w:val="4F81BD" w:themeColor="accent1"/>
           <w:sz w:val="28"/>
         </w:rPr>
-        <w:t>System Purpose</w:t>
+        <w:lastRenderedPageBreak/>
+        <w:t>Use Case Diagram</w:t>
       </w:r>
-      <w:bookmarkEnd w:id="12"/>
-    </w:p>
-    <w:p>
-      <w:pPr>
-        <w:spacing w:line="276" w:lineRule="auto"/>
-        <w:rPr>
-          <w:rFonts w:ascii="Times New Roman" w:hAnsi="Times New Roman" w:cs="Times New Roman"/>
-          <w:lang w:eastAsia="x-none"/>
-        </w:rPr>
-      </w:pPr>
-    </w:p>
-    <w:p>
-      <w:pPr>
-        <w:spacing w:line="276" w:lineRule="auto"/>
-        <w:rPr>
-          <w:rFonts w:ascii="Times New Roman" w:hAnsi="Times New Roman" w:cs="Times New Roman"/>
-          <w:lang w:eastAsia="x-none"/>
-        </w:rPr>
-      </w:pPr>
-    </w:p>
-    <w:p>
-      <w:pPr>
-        <w:spacing w:line="276" w:lineRule="auto"/>
-        <w:rPr>
-          <w:rFonts w:ascii="Times New Roman" w:hAnsi="Times New Roman" w:cs="Times New Roman"/>
-          <w:lang w:eastAsia="x-none"/>
-        </w:rPr>
-      </w:pPr>
-    </w:p>
-    <w:p>
-      <w:pPr>
-        <w:spacing w:line="276" w:lineRule="auto"/>
-        <w:rPr>
-          <w:rFonts w:ascii="Times New Roman" w:hAnsi="Times New Roman" w:cs="Times New Roman"/>
-          <w:lang w:eastAsia="x-none"/>
-        </w:rPr>
-      </w:pPr>
-    </w:p>
-    <w:p>
-      <w:pPr>
-        <w:spacing w:line="276" w:lineRule="auto"/>
-        <w:rPr>
-          <w:rFonts w:ascii="Times New Roman" w:hAnsi="Times New Roman" w:cs="Times New Roman"/>
-          <w:lang w:eastAsia="x-none"/>
-        </w:rPr>
-      </w:pPr>
-    </w:p>
-    <w:p>
-      <w:pPr>
-        <w:spacing w:line="276" w:lineRule="auto"/>
-        <w:rPr>
-          <w:rFonts w:ascii="Times New Roman" w:hAnsi="Times New Roman" w:cs="Times New Roman"/>
-          <w:lang w:eastAsia="x-none"/>
-        </w:rPr>
-      </w:pPr>
-    </w:p>
-    <w:p>
-      <w:pPr>
-        <w:spacing w:line="276" w:lineRule="auto"/>
-        <w:rPr>
-          <w:rFonts w:ascii="Times New Roman" w:hAnsi="Times New Roman" w:cs="Times New Roman"/>
-          <w:lang w:eastAsia="x-none"/>
-        </w:rPr>
-      </w:pPr>
-    </w:p>
-    <w:p>
-      <w:pPr>
-        <w:spacing w:line="276" w:lineRule="auto"/>
-        <w:rPr>
-          <w:rFonts w:ascii="Times New Roman" w:hAnsi="Times New Roman" w:cs="Times New Roman"/>
-          <w:lang w:eastAsia="x-none"/>
-        </w:rPr>
-      </w:pPr>
-    </w:p>
-    <w:p>
-      <w:pPr>
-        <w:spacing w:line="276" w:lineRule="auto"/>
-        <w:rPr>
-          <w:rFonts w:ascii="Times New Roman" w:hAnsi="Times New Roman" w:cs="Times New Roman"/>
-          <w:lang w:eastAsia="x-none"/>
-        </w:rPr>
-      </w:pPr>
-    </w:p>
-    <w:p>
-      <w:pPr>
-        <w:spacing w:line="276" w:lineRule="auto"/>
-        <w:rPr>
-          <w:rFonts w:ascii="Times New Roman" w:hAnsi="Times New Roman" w:cs="Times New Roman"/>
-          <w:lang w:eastAsia="x-none"/>
-        </w:rPr>
-      </w:pPr>
-    </w:p>
-    <w:p>
-      <w:pPr>
-        <w:pStyle w:val="Heading1"/>
-        <w:numPr>
-          <w:ilvl w:val="0"/>
-          <w:numId w:val="1"/>
-        </w:numPr>
-        <w:spacing w:line="276" w:lineRule="auto"/>
-        <w:rPr>
-          <w:rFonts w:ascii="Times New Roman" w:hAnsi="Times New Roman" w:cs="Times New Roman"/>
-          <w:b/>
-          <w:sz w:val="28"/>
-          <w:szCs w:val="28"/>
-        </w:rPr>
-      </w:pPr>
-      <w:bookmarkStart w:id="13" w:name="_Toc468364996"/>
-      <w:r>
-        <w:rPr>
-          <w:rFonts w:ascii="Times New Roman" w:hAnsi="Times New Roman" w:cs="Times New Roman"/>
-          <w:b/>
-          <w:sz w:val="28"/>
-          <w:szCs w:val="28"/>
-        </w:rPr>
-        <w:t>OVERALL DESCRIPTION</w:t>
-      </w:r>
-      <w:bookmarkEnd w:id="13"/>
     </w:p>
     <w:p>
       <w:pPr>
@@ -5239,7 +5361,7 @@
           <w:sz w:val="28"/>
         </w:rPr>
       </w:pPr>
-      <w:bookmarkStart w:id="14" w:name="_Toc468364997"/>
+      <w:bookmarkStart w:id="14" w:name="_Toc468364999"/>
       <w:r>
         <w:rPr>
           <w:rFonts w:ascii="Times New Roman" w:hAnsi="Times New Roman"/>
@@ -5247,80 +5369,9 @@
           <w:color w:val="4F81BD" w:themeColor="accent1"/>
           <w:sz w:val="28"/>
         </w:rPr>
-        <w:t>System overview</w:t>
+        <w:t>Product Features</w:t>
       </w:r>
       <w:bookmarkEnd w:id="14"/>
-    </w:p>
-    <w:p>
-      <w:pPr>
-        <w:spacing w:line="276" w:lineRule="auto"/>
-        <w:rPr>
-          <w:rFonts w:ascii="Times New Roman" w:hAnsi="Times New Roman" w:cs="Times New Roman"/>
-        </w:rPr>
-      </w:pPr>
-    </w:p>
-    <w:p>
-      <w:pPr>
-        <w:pStyle w:val="Heading2"/>
-        <w:numPr>
-          <w:ilvl w:val="1"/>
-          <w:numId w:val="1"/>
-        </w:numPr>
-        <w:ind w:left="576" w:hanging="576"/>
-        <w:rPr>
-          <w:rFonts w:ascii="Times New Roman" w:hAnsi="Times New Roman"/>
-          <w:b/>
-          <w:color w:val="4F81BD" w:themeColor="accent1"/>
-          <w:sz w:val="28"/>
-        </w:rPr>
-      </w:pPr>
-      <w:bookmarkStart w:id="15" w:name="_Toc468364998"/>
-      <w:r>
-        <w:rPr>
-          <w:rFonts w:ascii="Times New Roman" w:hAnsi="Times New Roman"/>
-          <w:b/>
-          <w:color w:val="4F81BD" w:themeColor="accent1"/>
-          <w:sz w:val="28"/>
-        </w:rPr>
-        <w:t>Use Case Diagram</w:t>
-      </w:r>
-      <w:bookmarkEnd w:id="15"/>
-    </w:p>
-    <w:p>
-      <w:pPr>
-        <w:tabs>
-          <w:tab w:val="left" w:pos="0"/>
-        </w:tabs>
-        <w:ind w:right="-1323" w:hanging="1440"/>
-      </w:pPr>
-    </w:p>
-    <w:p>
-      <w:pPr>
-        <w:pStyle w:val="Heading2"/>
-        <w:numPr>
-          <w:ilvl w:val="1"/>
-          <w:numId w:val="1"/>
-        </w:numPr>
-        <w:ind w:left="576" w:hanging="576"/>
-        <w:rPr>
-          <w:rFonts w:ascii="Times New Roman" w:hAnsi="Times New Roman"/>
-          <w:b/>
-          <w:color w:val="4F81BD" w:themeColor="accent1"/>
-          <w:sz w:val="28"/>
-        </w:rPr>
-      </w:pPr>
-      <w:bookmarkStart w:id="16" w:name="_Toc468364999"/>
-      <w:r>
-        <w:rPr>
-          <w:rFonts w:ascii="Times New Roman" w:hAnsi="Times New Roman"/>
-          <w:b/>
-          <w:color w:val="4F81BD" w:themeColor="accent1"/>
-          <w:sz w:val="28"/>
-        </w:rPr>
-        <w:lastRenderedPageBreak/>
-        <w:t>Product Features</w:t>
-      </w:r>
-      <w:bookmarkEnd w:id="16"/>
     </w:p>
     <w:p>
       <w:pPr>
@@ -5339,7 +5390,7 @@
           <w:szCs w:val="22"/>
         </w:rPr>
       </w:pPr>
-      <w:bookmarkStart w:id="17" w:name="_Toc468365000"/>
+      <w:bookmarkStart w:id="15" w:name="_Toc468365000"/>
       <w:r>
         <w:rPr>
           <w:rFonts w:cs="Times New Roman"/>
@@ -5350,7 +5401,7 @@
         </w:rPr>
         <w:t>User Characteristics</w:t>
       </w:r>
-      <w:bookmarkEnd w:id="17"/>
+      <w:bookmarkEnd w:id="15"/>
     </w:p>
     <w:p>
       <w:pPr>
@@ -5369,7 +5420,7 @@
           <w:szCs w:val="22"/>
         </w:rPr>
       </w:pPr>
-      <w:bookmarkStart w:id="18" w:name="_Toc468365001"/>
+      <w:bookmarkStart w:id="16" w:name="_Toc468365001"/>
       <w:r>
         <w:rPr>
           <w:rFonts w:cs="Times New Roman"/>
@@ -5380,7 +5431,7 @@
         </w:rPr>
         <w:t>User Documentation</w:t>
       </w:r>
-      <w:bookmarkEnd w:id="18"/>
+      <w:bookmarkEnd w:id="16"/>
     </w:p>
     <w:p>
       <w:pPr>
@@ -5399,7 +5450,7 @@
           <w:szCs w:val="22"/>
         </w:rPr>
       </w:pPr>
-      <w:bookmarkStart w:id="19" w:name="_Toc468365002"/>
+      <w:bookmarkStart w:id="17" w:name="_Toc468365002"/>
       <w:r>
         <w:rPr>
           <w:rFonts w:cs="Times New Roman"/>
@@ -5410,7 +5461,7 @@
         </w:rPr>
         <w:t>Assumption</w:t>
       </w:r>
-      <w:bookmarkEnd w:id="19"/>
+      <w:bookmarkEnd w:id="17"/>
     </w:p>
     <w:p>
       <w:pPr>
@@ -5427,7 +5478,7 @@
           <w:sz w:val="28"/>
         </w:rPr>
       </w:pPr>
-      <w:bookmarkStart w:id="20" w:name="_Toc468365003"/>
+      <w:bookmarkStart w:id="18" w:name="_Toc468365003"/>
       <w:r>
         <w:rPr>
           <w:rFonts w:ascii="Times New Roman" w:hAnsi="Times New Roman"/>
@@ -5437,7 +5488,7 @@
         </w:rPr>
         <w:t>Entity Relation Model</w:t>
       </w:r>
-      <w:bookmarkEnd w:id="20"/>
+      <w:bookmarkEnd w:id="18"/>
     </w:p>
     <w:p>
       <w:pPr>
@@ -5456,7 +5507,7 @@
           <w:szCs w:val="22"/>
         </w:rPr>
       </w:pPr>
-      <w:bookmarkStart w:id="21" w:name="_Toc468365004"/>
+      <w:bookmarkStart w:id="19" w:name="_Toc468365004"/>
       <w:r>
         <w:rPr>
           <w:rFonts w:cs="Times New Roman"/>
@@ -5467,7 +5518,7 @@
         </w:rPr>
         <w:t>Entity-Relationship Diagram</w:t>
       </w:r>
-      <w:bookmarkEnd w:id="21"/>
+      <w:bookmarkEnd w:id="19"/>
     </w:p>
     <w:p>
       <w:pPr>
@@ -5486,7 +5537,7 @@
           <w:szCs w:val="22"/>
         </w:rPr>
       </w:pPr>
-      <w:bookmarkStart w:id="22" w:name="_Toc468365005"/>
+      <w:bookmarkStart w:id="20" w:name="_Toc468365005"/>
       <w:r>
         <w:rPr>
           <w:rFonts w:cs="Times New Roman"/>
@@ -5497,7 +5548,7 @@
         </w:rPr>
         <w:t>Entity Detail</w:t>
       </w:r>
-      <w:bookmarkEnd w:id="22"/>
+      <w:bookmarkEnd w:id="20"/>
     </w:p>
     <w:p>
       <w:pPr>
@@ -5506,25 +5557,12 @@
           <w:ilvl w:val="0"/>
           <w:numId w:val="1"/>
         </w:numPr>
-        <w:spacing w:line="276" w:lineRule="auto"/>
-        <w:rPr>
-          <w:rFonts w:ascii="Times New Roman" w:hAnsi="Times New Roman" w:cs="Times New Roman"/>
-          <w:b/>
-          <w:sz w:val="28"/>
-          <w:szCs w:val="28"/>
-        </w:rPr>
-      </w:pPr>
-      <w:bookmarkStart w:id="23" w:name="_Toc468365006"/>
+      </w:pPr>
+      <w:bookmarkStart w:id="21" w:name="_Toc468365006"/>
       <w:r>
-        <w:rPr>
-          <w:rFonts w:ascii="Times New Roman" w:hAnsi="Times New Roman" w:cs="Times New Roman"/>
-          <w:b/>
-          <w:sz w:val="28"/>
-          <w:szCs w:val="28"/>
-        </w:rPr>
         <w:t>FUNCTIONAL SPECIFICATION</w:t>
       </w:r>
-      <w:bookmarkEnd w:id="23"/>
+      <w:bookmarkEnd w:id="21"/>
     </w:p>
     <w:p>
       <w:pPr>
@@ -5541,9 +5579,9 @@
           <w:sz w:val="28"/>
         </w:rPr>
       </w:pPr>
-      <w:bookmarkStart w:id="24" w:name="_Business_Rules"/>
-      <w:bookmarkStart w:id="25" w:name="_Toc468365007"/>
-      <w:bookmarkEnd w:id="24"/>
+      <w:bookmarkStart w:id="22" w:name="_Business_Rules"/>
+      <w:bookmarkStart w:id="23" w:name="_Toc468365007"/>
+      <w:bookmarkEnd w:id="22"/>
       <w:r>
         <w:rPr>
           <w:rFonts w:ascii="Times New Roman" w:hAnsi="Times New Roman"/>
@@ -5553,7 +5591,7 @@
         </w:rPr>
         <w:t>Business Rules</w:t>
       </w:r>
-      <w:bookmarkEnd w:id="25"/>
+      <w:bookmarkEnd w:id="23"/>
     </w:p>
     <w:p>
       <w:pPr>
@@ -5570,7 +5608,7 @@
           <w:sz w:val="28"/>
         </w:rPr>
       </w:pPr>
-      <w:bookmarkStart w:id="26" w:name="_Toc468365008"/>
+      <w:bookmarkStart w:id="24" w:name="_Toc468365008"/>
       <w:r>
         <w:rPr>
           <w:rFonts w:ascii="Times New Roman" w:hAnsi="Times New Roman"/>
@@ -5580,7 +5618,7 @@
         </w:rPr>
         <w:t>Use Cases</w:t>
       </w:r>
-      <w:bookmarkEnd w:id="26"/>
+      <w:bookmarkEnd w:id="24"/>
     </w:p>
     <w:p>
       <w:pPr>
@@ -5589,25 +5627,12 @@
           <w:ilvl w:val="0"/>
           <w:numId w:val="1"/>
         </w:numPr>
-        <w:spacing w:line="276" w:lineRule="auto"/>
-        <w:rPr>
-          <w:rFonts w:ascii="Times New Roman" w:hAnsi="Times New Roman" w:cs="Times New Roman"/>
-          <w:b/>
-          <w:sz w:val="28"/>
-          <w:szCs w:val="28"/>
-        </w:rPr>
-      </w:pPr>
-      <w:bookmarkStart w:id="27" w:name="_Toc468365009"/>
+      </w:pPr>
+      <w:bookmarkStart w:id="25" w:name="_Toc468365009"/>
       <w:r>
-        <w:rPr>
-          <w:rFonts w:ascii="Times New Roman" w:hAnsi="Times New Roman" w:cs="Times New Roman"/>
-          <w:b/>
-          <w:sz w:val="28"/>
-          <w:szCs w:val="28"/>
-        </w:rPr>
         <w:t>NON-FUNCTIONAL SPECIFICATION</w:t>
       </w:r>
-      <w:bookmarkEnd w:id="27"/>
+      <w:bookmarkEnd w:id="25"/>
     </w:p>
     <w:p>
       <w:pPr>
@@ -5624,10 +5649,10 @@
           <w:sz w:val="28"/>
         </w:rPr>
       </w:pPr>
-      <w:bookmarkStart w:id="28" w:name="_Toc295216401"/>
-      <w:bookmarkStart w:id="29" w:name="_Toc301273476"/>
-      <w:bookmarkStart w:id="30" w:name="_Toc395608487"/>
-      <w:bookmarkStart w:id="31" w:name="_Toc468365010"/>
+      <w:bookmarkStart w:id="26" w:name="_Toc295216401"/>
+      <w:bookmarkStart w:id="27" w:name="_Toc301273476"/>
+      <w:bookmarkStart w:id="28" w:name="_Toc395608487"/>
+      <w:bookmarkStart w:id="29" w:name="_Toc468365010"/>
       <w:r>
         <w:rPr>
           <w:rFonts w:ascii="Times New Roman" w:hAnsi="Times New Roman"/>
@@ -5637,10 +5662,10 @@
         </w:rPr>
         <w:t>Reliability</w:t>
       </w:r>
+      <w:bookmarkEnd w:id="26"/>
+      <w:bookmarkEnd w:id="27"/>
       <w:bookmarkEnd w:id="28"/>
       <w:bookmarkEnd w:id="29"/>
-      <w:bookmarkEnd w:id="30"/>
-      <w:bookmarkEnd w:id="31"/>
     </w:p>
     <w:p>
       <w:pPr>
@@ -5657,11 +5682,11 @@
           <w:sz w:val="28"/>
         </w:rPr>
       </w:pPr>
-      <w:bookmarkStart w:id="32" w:name="_Toc230624193"/>
-      <w:bookmarkStart w:id="33" w:name="_Toc295216402"/>
-      <w:bookmarkStart w:id="34" w:name="_Toc301273477"/>
-      <w:bookmarkStart w:id="35" w:name="_Toc395608488"/>
-      <w:bookmarkStart w:id="36" w:name="_Toc468365011"/>
+      <w:bookmarkStart w:id="30" w:name="_Toc230624193"/>
+      <w:bookmarkStart w:id="31" w:name="_Toc295216402"/>
+      <w:bookmarkStart w:id="32" w:name="_Toc301273477"/>
+      <w:bookmarkStart w:id="33" w:name="_Toc395608488"/>
+      <w:bookmarkStart w:id="34" w:name="_Toc468365011"/>
       <w:r>
         <w:rPr>
           <w:rFonts w:ascii="Times New Roman" w:hAnsi="Times New Roman"/>
@@ -5671,11 +5696,11 @@
         </w:rPr>
         <w:t>Performance Requirements</w:t>
       </w:r>
+      <w:bookmarkEnd w:id="30"/>
+      <w:bookmarkEnd w:id="31"/>
       <w:bookmarkEnd w:id="32"/>
       <w:bookmarkEnd w:id="33"/>
       <w:bookmarkEnd w:id="34"/>
-      <w:bookmarkEnd w:id="35"/>
-      <w:bookmarkEnd w:id="36"/>
     </w:p>
     <w:p>
       <w:pPr>
@@ -5694,7 +5719,7 @@
           <w:szCs w:val="22"/>
         </w:rPr>
       </w:pPr>
-      <w:bookmarkStart w:id="37" w:name="_Toc468365012"/>
+      <w:bookmarkStart w:id="35" w:name="_Toc468365012"/>
       <w:r>
         <w:rPr>
           <w:rFonts w:cs="Times New Roman"/>
@@ -5705,7 +5730,7 @@
         </w:rPr>
         <w:t>Availability</w:t>
       </w:r>
-      <w:bookmarkEnd w:id="37"/>
+      <w:bookmarkEnd w:id="35"/>
       <w:r>
         <w:rPr>
           <w:rFonts w:cs="Times New Roman"/>
@@ -5734,7 +5759,7 @@
           <w:szCs w:val="22"/>
         </w:rPr>
       </w:pPr>
-      <w:bookmarkStart w:id="38" w:name="_Toc468365013"/>
+      <w:bookmarkStart w:id="36" w:name="_Toc468365013"/>
       <w:r>
         <w:rPr>
           <w:rFonts w:cs="Times New Roman"/>
@@ -5745,7 +5770,7 @@
         </w:rPr>
         <w:t>Response time</w:t>
       </w:r>
-      <w:bookmarkEnd w:id="38"/>
+      <w:bookmarkEnd w:id="36"/>
     </w:p>
     <w:p>
       <w:pPr>
@@ -5764,11 +5789,11 @@
           <w:szCs w:val="22"/>
         </w:rPr>
       </w:pPr>
-      <w:bookmarkStart w:id="39" w:name="_Toc395608490"/>
-      <w:bookmarkStart w:id="40" w:name="_Toc230624206"/>
-      <w:bookmarkStart w:id="41" w:name="_Toc295216405"/>
-      <w:bookmarkStart w:id="42" w:name="_Toc301273480"/>
-      <w:bookmarkStart w:id="43" w:name="_Toc468365014"/>
+      <w:bookmarkStart w:id="37" w:name="_Toc395608490"/>
+      <w:bookmarkStart w:id="38" w:name="_Toc468365014"/>
+      <w:bookmarkStart w:id="39" w:name="_Toc230624206"/>
+      <w:bookmarkStart w:id="40" w:name="_Toc295216405"/>
+      <w:bookmarkStart w:id="41" w:name="_Toc301273480"/>
       <w:r>
         <w:rPr>
           <w:rFonts w:cs="Times New Roman"/>
@@ -5779,8 +5804,8 @@
         </w:rPr>
         <w:t>Maintainability</w:t>
       </w:r>
-      <w:bookmarkEnd w:id="39"/>
-      <w:bookmarkEnd w:id="43"/>
+      <w:bookmarkEnd w:id="37"/>
+      <w:bookmarkEnd w:id="38"/>
     </w:p>
     <w:p>
       <w:pPr>
@@ -5799,8 +5824,8 @@
           <w:szCs w:val="22"/>
         </w:rPr>
       </w:pPr>
-      <w:bookmarkStart w:id="44" w:name="_Toc395608491"/>
-      <w:bookmarkStart w:id="45" w:name="_Toc468365015"/>
+      <w:bookmarkStart w:id="42" w:name="_Toc395608491"/>
+      <w:bookmarkStart w:id="43" w:name="_Toc468365015"/>
       <w:r>
         <w:rPr>
           <w:rFonts w:cs="Times New Roman"/>
@@ -5811,11 +5836,11 @@
         </w:rPr>
         <w:t>Usability</w:t>
       </w:r>
+      <w:bookmarkEnd w:id="39"/>
       <w:bookmarkEnd w:id="40"/>
       <w:bookmarkEnd w:id="41"/>
       <w:bookmarkEnd w:id="42"/>
-      <w:bookmarkEnd w:id="44"/>
-      <w:bookmarkEnd w:id="45"/>
+      <w:bookmarkEnd w:id="43"/>
     </w:p>
     <w:p>
       <w:pPr>
@@ -5834,11 +5859,11 @@
           <w:szCs w:val="22"/>
         </w:rPr>
       </w:pPr>
-      <w:bookmarkStart w:id="46" w:name="_Toc295216406"/>
-      <w:bookmarkStart w:id="47" w:name="_Toc301273481"/>
-      <w:bookmarkStart w:id="48" w:name="_Toc395608492"/>
-      <w:bookmarkStart w:id="49" w:name="_Toc230624211"/>
-      <w:bookmarkStart w:id="50" w:name="_Toc468365016"/>
+      <w:bookmarkStart w:id="44" w:name="_Toc295216406"/>
+      <w:bookmarkStart w:id="45" w:name="_Toc301273481"/>
+      <w:bookmarkStart w:id="46" w:name="_Toc395608492"/>
+      <w:bookmarkStart w:id="47" w:name="_Toc468365016"/>
+      <w:bookmarkStart w:id="48" w:name="_Toc230624211"/>
       <w:r>
         <w:rPr>
           <w:rFonts w:cs="Times New Roman"/>
@@ -5849,10 +5874,10 @@
         </w:rPr>
         <w:t>Security Requirements</w:t>
       </w:r>
+      <w:bookmarkEnd w:id="44"/>
+      <w:bookmarkEnd w:id="45"/>
       <w:bookmarkEnd w:id="46"/>
       <w:bookmarkEnd w:id="47"/>
-      <w:bookmarkEnd w:id="48"/>
-      <w:bookmarkEnd w:id="50"/>
     </w:p>
     <w:p>
       <w:pPr>
@@ -5871,11 +5896,11 @@
           <w:szCs w:val="22"/>
         </w:rPr>
       </w:pPr>
-      <w:bookmarkStart w:id="51" w:name="_Toc295216407"/>
-      <w:bookmarkStart w:id="52" w:name="_Toc301273482"/>
-      <w:bookmarkStart w:id="53" w:name="_Toc395608493"/>
-      <w:bookmarkStart w:id="54" w:name="_Toc468365017"/>
-      <w:bookmarkEnd w:id="49"/>
+      <w:bookmarkStart w:id="49" w:name="_Toc295216407"/>
+      <w:bookmarkStart w:id="50" w:name="_Toc301273482"/>
+      <w:bookmarkStart w:id="51" w:name="_Toc395608493"/>
+      <w:bookmarkStart w:id="52" w:name="_Toc468365017"/>
+      <w:bookmarkEnd w:id="48"/>
       <w:r>
         <w:rPr>
           <w:rFonts w:cs="Times New Roman"/>
@@ -5886,10 +5911,10 @@
         </w:rPr>
         <w:t>Hardware/Software Requirements</w:t>
       </w:r>
+      <w:bookmarkEnd w:id="49"/>
+      <w:bookmarkEnd w:id="50"/>
       <w:bookmarkEnd w:id="51"/>
       <w:bookmarkEnd w:id="52"/>
-      <w:bookmarkEnd w:id="53"/>
-      <w:bookmarkEnd w:id="54"/>
     </w:p>
     <w:p>
       <w:pPr>
@@ -5899,8 +5924,8 @@
       </w:pPr>
     </w:p>
     <w:sectPr>
-      <w:headerReference w:type="default" r:id="rId10"/>
-      <w:footerReference w:type="default" r:id="rId11"/>
+      <w:headerReference w:type="default" r:id="rId11"/>
+      <w:footerReference w:type="default" r:id="rId12"/>
       <w:pgSz w:w="11907" w:h="16839" w:code="9"/>
       <w:pgMar w:top="1728" w:right="1800" w:bottom="1728" w:left="1152" w:header="720" w:footer="720" w:gutter="648"/>
       <w:cols w:space="720"/>
@@ -5969,7 +5994,7 @@
           <w:rPr>
             <w:noProof/>
           </w:rPr>
-          <w:t>4</w:t>
+          <w:t>5</w:t>
         </w:r>
         <w:r>
           <w:rPr>
@@ -11520,8 +11545,8 @@
   <w:latentStyles w:defLockedState="0" w:defUIPriority="99" w:defSemiHidden="1" w:defUnhideWhenUsed="1" w:defQFormat="0" w:count="267">
     <w:lsdException w:name="Normal" w:semiHidden="0" w:uiPriority="0" w:unhideWhenUsed="0" w:qFormat="1"/>
     <w:lsdException w:name="heading 1" w:semiHidden="0" w:uiPriority="9" w:unhideWhenUsed="0" w:qFormat="1"/>
-    <w:lsdException w:name="heading 2" w:uiPriority="0" w:qFormat="1"/>
-    <w:lsdException w:name="heading 3" w:uiPriority="0" w:qFormat="1"/>
+    <w:lsdException w:name="heading 2" w:uiPriority="9" w:qFormat="1"/>
+    <w:lsdException w:name="heading 3" w:uiPriority="9" w:qFormat="1"/>
     <w:lsdException w:name="heading 4" w:uiPriority="0" w:qFormat="1"/>
     <w:lsdException w:name="heading 5" w:uiPriority="0" w:qFormat="1"/>
     <w:lsdException w:name="heading 6" w:uiPriority="0" w:qFormat="1"/>
@@ -11686,7 +11711,7 @@
     <w:link w:val="Heading1Char"/>
     <w:uiPriority w:val="9"/>
     <w:qFormat/>
-    <w:rsid w:val="00BF2CC1"/>
+    <w:rsid w:val="00B16A38"/>
     <w:pPr>
       <w:keepNext/>
       <w:keepLines/>
@@ -11694,10 +11719,11 @@
       <w:outlineLvl w:val="0"/>
     </w:pPr>
     <w:rPr>
-      <w:rFonts w:asciiTheme="majorHAnsi" w:eastAsiaTheme="majorEastAsia" w:hAnsiTheme="majorHAnsi" w:cstheme="majorBidi"/>
+      <w:rFonts w:ascii="Times New Roman" w:eastAsiaTheme="majorEastAsia" w:hAnsi="Times New Roman" w:cs="Times New Roman"/>
+      <w:b/>
       <w:color w:val="365F91" w:themeColor="accent1" w:themeShade="BF"/>
-      <w:sz w:val="32"/>
-      <w:szCs w:val="32"/>
+      <w:sz w:val="28"/>
+      <w:szCs w:val="28"/>
     </w:rPr>
   </w:style>
   <w:style w:type="paragraph" w:styleId="Heading2">
@@ -11706,6 +11732,7 @@
     <w:basedOn w:val="Normal"/>
     <w:next w:val="Normal"/>
     <w:link w:val="Heading2Char"/>
+    <w:uiPriority w:val="9"/>
     <w:unhideWhenUsed/>
     <w:qFormat/>
     <w:rsid w:val="00BF2CC1"/>
@@ -11727,6 +11754,7 @@
     <w:basedOn w:val="Normal"/>
     <w:next w:val="Normal"/>
     <w:link w:val="Heading3Char"/>
+    <w:uiPriority w:val="9"/>
     <w:unhideWhenUsed/>
     <w:qFormat/>
     <w:rsid w:val="00C65216"/>
@@ -11916,12 +11944,13 @@
     <w:basedOn w:val="DefaultParagraphFont"/>
     <w:link w:val="Heading1"/>
     <w:uiPriority w:val="9"/>
-    <w:rsid w:val="00BF2CC1"/>
-    <w:rPr>
-      <w:rFonts w:asciiTheme="majorHAnsi" w:eastAsiaTheme="majorEastAsia" w:hAnsiTheme="majorHAnsi" w:cstheme="majorBidi"/>
+    <w:rsid w:val="00B16A38"/>
+    <w:rPr>
+      <w:rFonts w:ascii="Times New Roman" w:eastAsiaTheme="majorEastAsia" w:hAnsi="Times New Roman" w:cs="Times New Roman"/>
+      <w:b/>
       <w:color w:val="365F91" w:themeColor="accent1" w:themeShade="BF"/>
-      <w:sz w:val="32"/>
-      <w:szCs w:val="32"/>
+      <w:sz w:val="28"/>
+      <w:szCs w:val="28"/>
     </w:rPr>
   </w:style>
   <w:style w:type="character" w:customStyle="1" w:styleId="Heading2Char">
@@ -11929,6 +11958,7 @@
     <w:aliases w:val="l2 Char,H2 Char"/>
     <w:basedOn w:val="DefaultParagraphFont"/>
     <w:link w:val="Heading2"/>
+    <w:uiPriority w:val="9"/>
     <w:rsid w:val="00BF2CC1"/>
     <w:rPr>
       <w:rFonts w:asciiTheme="majorHAnsi" w:eastAsiaTheme="majorEastAsia" w:hAnsiTheme="majorHAnsi" w:cstheme="majorBidi"/>
@@ -11941,6 +11971,7 @@
     <w:name w:val="Heading 3 Char"/>
     <w:basedOn w:val="DefaultParagraphFont"/>
     <w:link w:val="Heading3"/>
+    <w:uiPriority w:val="9"/>
     <w:rsid w:val="00C65216"/>
     <w:rPr>
       <w:rFonts w:ascii="Times New Roman" w:eastAsiaTheme="majorEastAsia" w:hAnsi="Times New Roman" w:cstheme="majorBidi"/>
@@ -15037,8 +15068,8 @@
   <w:latentStyles w:defLockedState="0" w:defUIPriority="99" w:defSemiHidden="1" w:defUnhideWhenUsed="1" w:defQFormat="0" w:count="267">
     <w:lsdException w:name="Normal" w:semiHidden="0" w:uiPriority="0" w:unhideWhenUsed="0" w:qFormat="1"/>
     <w:lsdException w:name="heading 1" w:semiHidden="0" w:uiPriority="9" w:unhideWhenUsed="0" w:qFormat="1"/>
-    <w:lsdException w:name="heading 2" w:uiPriority="0" w:qFormat="1"/>
-    <w:lsdException w:name="heading 3" w:uiPriority="0" w:qFormat="1"/>
+    <w:lsdException w:name="heading 2" w:uiPriority="9" w:qFormat="1"/>
+    <w:lsdException w:name="heading 3" w:uiPriority="9" w:qFormat="1"/>
     <w:lsdException w:name="heading 4" w:uiPriority="0" w:qFormat="1"/>
     <w:lsdException w:name="heading 5" w:uiPriority="0" w:qFormat="1"/>
     <w:lsdException w:name="heading 6" w:uiPriority="0" w:qFormat="1"/>
@@ -15203,7 +15234,7 @@
     <w:link w:val="Heading1Char"/>
     <w:uiPriority w:val="9"/>
     <w:qFormat/>
-    <w:rsid w:val="00BF2CC1"/>
+    <w:rsid w:val="00B16A38"/>
     <w:pPr>
       <w:keepNext/>
       <w:keepLines/>
@@ -15211,10 +15242,11 @@
       <w:outlineLvl w:val="0"/>
     </w:pPr>
     <w:rPr>
-      <w:rFonts w:asciiTheme="majorHAnsi" w:eastAsiaTheme="majorEastAsia" w:hAnsiTheme="majorHAnsi" w:cstheme="majorBidi"/>
+      <w:rFonts w:ascii="Times New Roman" w:eastAsiaTheme="majorEastAsia" w:hAnsi="Times New Roman" w:cs="Times New Roman"/>
+      <w:b/>
       <w:color w:val="365F91" w:themeColor="accent1" w:themeShade="BF"/>
-      <w:sz w:val="32"/>
-      <w:szCs w:val="32"/>
+      <w:sz w:val="28"/>
+      <w:szCs w:val="28"/>
     </w:rPr>
   </w:style>
   <w:style w:type="paragraph" w:styleId="Heading2">
@@ -15223,6 +15255,7 @@
     <w:basedOn w:val="Normal"/>
     <w:next w:val="Normal"/>
     <w:link w:val="Heading2Char"/>
+    <w:uiPriority w:val="9"/>
     <w:unhideWhenUsed/>
     <w:qFormat/>
     <w:rsid w:val="00BF2CC1"/>
@@ -15244,6 +15277,7 @@
     <w:basedOn w:val="Normal"/>
     <w:next w:val="Normal"/>
     <w:link w:val="Heading3Char"/>
+    <w:uiPriority w:val="9"/>
     <w:unhideWhenUsed/>
     <w:qFormat/>
     <w:rsid w:val="00C65216"/>
@@ -15433,12 +15467,13 @@
     <w:basedOn w:val="DefaultParagraphFont"/>
     <w:link w:val="Heading1"/>
     <w:uiPriority w:val="9"/>
-    <w:rsid w:val="00BF2CC1"/>
-    <w:rPr>
-      <w:rFonts w:asciiTheme="majorHAnsi" w:eastAsiaTheme="majorEastAsia" w:hAnsiTheme="majorHAnsi" w:cstheme="majorBidi"/>
+    <w:rsid w:val="00B16A38"/>
+    <w:rPr>
+      <w:rFonts w:ascii="Times New Roman" w:eastAsiaTheme="majorEastAsia" w:hAnsi="Times New Roman" w:cs="Times New Roman"/>
+      <w:b/>
       <w:color w:val="365F91" w:themeColor="accent1" w:themeShade="BF"/>
-      <w:sz w:val="32"/>
-      <w:szCs w:val="32"/>
+      <w:sz w:val="28"/>
+      <w:szCs w:val="28"/>
     </w:rPr>
   </w:style>
   <w:style w:type="character" w:customStyle="1" w:styleId="Heading2Char">
@@ -15446,6 +15481,7 @@
     <w:aliases w:val="l2 Char,H2 Char"/>
     <w:basedOn w:val="DefaultParagraphFont"/>
     <w:link w:val="Heading2"/>
+    <w:uiPriority w:val="9"/>
     <w:rsid w:val="00BF2CC1"/>
     <w:rPr>
       <w:rFonts w:asciiTheme="majorHAnsi" w:eastAsiaTheme="majorEastAsia" w:hAnsiTheme="majorHAnsi" w:cstheme="majorBidi"/>
@@ -15458,6 +15494,7 @@
     <w:name w:val="Heading 3 Char"/>
     <w:basedOn w:val="DefaultParagraphFont"/>
     <w:link w:val="Heading3"/>
+    <w:uiPriority w:val="9"/>
     <w:rsid w:val="00C65216"/>
     <w:rPr>
       <w:rFonts w:ascii="Times New Roman" w:eastAsiaTheme="majorEastAsia" w:hAnsi="Times New Roman" w:cstheme="majorBidi"/>
@@ -18789,7 +18826,7 @@
   <a:extraClrSchemeLst/>
   <a:extLst>
     <a:ext uri="{05A4C25C-085E-4340-85A3-A5531E510DB2}">
-      <thm15:themeFamily xmlns="" xmlns:thm15="http://schemas.microsoft.com/office/thememl/2012/main" name="Office Theme" id="{62F939B6-93AF-4DB8-9C6B-D6C7DFDC589F}" vid="{4A3C46E8-61CC-4603-A589-7422A47A8E4A}"/>
+      <thm15:themeFamily xmlns:thm15="http://schemas.microsoft.com/office/thememl/2012/main" xmlns="" name="Office Theme" id="{62F939B6-93AF-4DB8-9C6B-D6C7DFDC589F}" vid="{4A3C46E8-61CC-4603-A589-7422A47A8E4A}"/>
     </a:ext>
   </a:extLst>
 </a:theme>
@@ -18800,7 +18837,7 @@
 </file>
 
 <file path=customXml/itemProps1.xml><?xml version="1.0" encoding="utf-8"?>
-<ds:datastoreItem xmlns:ds="http://schemas.openxmlformats.org/officeDocument/2006/customXml" ds:itemID="{885D9083-2E81-4C33-B6FF-C3E5C7FCB1AF}">
+<ds:datastoreItem xmlns:ds="http://schemas.openxmlformats.org/officeDocument/2006/customXml" ds:itemID="{E90C417A-6A21-4C21-9E40-29B5CD9E285C}">
   <ds:schemaRefs>
     <ds:schemaRef ds:uri="http://schemas.openxmlformats.org/officeDocument/2006/bibliography"/>
   </ds:schemaRefs>

</xml_diff>

<commit_message>
[Doc]_Update tiến độ dự án
- Update lại List UC
- Update tiến độ viết TC
</commit_message>
<xml_diff>
--- a/WIP/Users/HuyenPT/SRS/BSN_Software Requirements Specifications_v1.0_EN .docx
+++ b/WIP/Users/HuyenPT/SRS/BSN_Software Requirements Specifications_v1.0_EN .docx
@@ -38,8 +38,8 @@
       <w:sdtContent>
         <w:bookmarkStart w:id="0" w:name="_Ref13883154" w:displacedByCustomXml="prev"/>
         <w:bookmarkEnd w:id="0" w:displacedByCustomXml="prev"/>
-        <w:bookmarkStart w:id="1" w:name="_Toc430708297" w:displacedByCustomXml="prev"/>
-        <w:bookmarkStart w:id="2" w:name="_Toc420046552" w:displacedByCustomXml="prev"/>
+        <w:bookmarkStart w:id="1" w:name="_Toc420046552" w:displacedByCustomXml="prev"/>
+        <w:bookmarkStart w:id="2" w:name="_Toc430708297" w:displacedByCustomXml="prev"/>
         <w:p>
           <w:pPr>
             <w:jc w:val="center"/>
@@ -367,7 +367,6 @@
                     <w:szCs w:val="26"/>
                   </w:rPr>
                 </w:pPr>
-                <w:proofErr w:type="spellStart"/>
                 <w:r>
                   <w:rPr>
                     <w:rFonts w:ascii="Times New Roman" w:hAnsi="Times New Roman" w:cs="Times New Roman"/>
@@ -375,49 +374,8 @@
                     <w:sz w:val="26"/>
                     <w:szCs w:val="26"/>
                   </w:rPr>
-                  <w:t>Phạm</w:t>
+                  <w:t>Phạm Thị Huyền</w:t>
                 </w:r>
-                <w:proofErr w:type="spellEnd"/>
-                <w:r>
-                  <w:rPr>
-                    <w:rFonts w:ascii="Times New Roman" w:hAnsi="Times New Roman" w:cs="Times New Roman"/>
-                    <w:color w:val="000000"/>
-                    <w:sz w:val="26"/>
-                    <w:szCs w:val="26"/>
-                  </w:rPr>
-                  <w:t xml:space="preserve"> </w:t>
-                </w:r>
-                <w:proofErr w:type="spellStart"/>
-                <w:r>
-                  <w:rPr>
-                    <w:rFonts w:ascii="Times New Roman" w:hAnsi="Times New Roman" w:cs="Times New Roman"/>
-                    <w:color w:val="000000"/>
-                    <w:sz w:val="26"/>
-                    <w:szCs w:val="26"/>
-                  </w:rPr>
-                  <w:t>Thị</w:t>
-                </w:r>
-                <w:proofErr w:type="spellEnd"/>
-                <w:r>
-                  <w:rPr>
-                    <w:rFonts w:ascii="Times New Roman" w:hAnsi="Times New Roman" w:cs="Times New Roman"/>
-                    <w:color w:val="000000"/>
-                    <w:sz w:val="26"/>
-                    <w:szCs w:val="26"/>
-                  </w:rPr>
-                  <w:t xml:space="preserve"> </w:t>
-                </w:r>
-                <w:proofErr w:type="spellStart"/>
-                <w:r>
-                  <w:rPr>
-                    <w:rFonts w:ascii="Times New Roman" w:hAnsi="Times New Roman" w:cs="Times New Roman"/>
-                    <w:color w:val="000000"/>
-                    <w:sz w:val="26"/>
-                    <w:szCs w:val="26"/>
-                  </w:rPr>
-                  <w:t>Huyền</w:t>
-                </w:r>
-                <w:proofErr w:type="spellEnd"/>
               </w:p>
             </w:tc>
             <w:tc>
@@ -511,7 +469,6 @@
                     <w:szCs w:val="26"/>
                   </w:rPr>
                 </w:pPr>
-                <w:proofErr w:type="spellStart"/>
                 <w:r>
                   <w:rPr>
                     <w:rFonts w:ascii="Times New Roman" w:hAnsi="Times New Roman" w:cs="Times New Roman"/>
@@ -519,69 +476,8 @@
                     <w:sz w:val="26"/>
                     <w:szCs w:val="26"/>
                   </w:rPr>
-                  <w:t>Thái</w:t>
+                  <w:t>Thái Thị Cẩm Vân</w:t>
                 </w:r>
-                <w:proofErr w:type="spellEnd"/>
-                <w:r>
-                  <w:rPr>
-                    <w:rFonts w:ascii="Times New Roman" w:hAnsi="Times New Roman" w:cs="Times New Roman"/>
-                    <w:color w:val="000000"/>
-                    <w:sz w:val="26"/>
-                    <w:szCs w:val="26"/>
-                  </w:rPr>
-                  <w:t xml:space="preserve"> </w:t>
-                </w:r>
-                <w:proofErr w:type="spellStart"/>
-                <w:r>
-                  <w:rPr>
-                    <w:rFonts w:ascii="Times New Roman" w:hAnsi="Times New Roman" w:cs="Times New Roman"/>
-                    <w:color w:val="000000"/>
-                    <w:sz w:val="26"/>
-                    <w:szCs w:val="26"/>
-                  </w:rPr>
-                  <w:t>Thị</w:t>
-                </w:r>
-                <w:proofErr w:type="spellEnd"/>
-                <w:r>
-                  <w:rPr>
-                    <w:rFonts w:ascii="Times New Roman" w:hAnsi="Times New Roman" w:cs="Times New Roman"/>
-                    <w:color w:val="000000"/>
-                    <w:sz w:val="26"/>
-                    <w:szCs w:val="26"/>
-                  </w:rPr>
-                  <w:t xml:space="preserve"> </w:t>
-                </w:r>
-                <w:proofErr w:type="spellStart"/>
-                <w:r>
-                  <w:rPr>
-                    <w:rFonts w:ascii="Times New Roman" w:hAnsi="Times New Roman" w:cs="Times New Roman"/>
-                    <w:color w:val="000000"/>
-                    <w:sz w:val="26"/>
-                    <w:szCs w:val="26"/>
-                  </w:rPr>
-                  <w:t>Cẩm</w:t>
-                </w:r>
-                <w:proofErr w:type="spellEnd"/>
-                <w:r>
-                  <w:rPr>
-                    <w:rFonts w:ascii="Times New Roman" w:hAnsi="Times New Roman" w:cs="Times New Roman"/>
-                    <w:color w:val="000000"/>
-                    <w:sz w:val="26"/>
-                    <w:szCs w:val="26"/>
-                  </w:rPr>
-                  <w:t xml:space="preserve"> </w:t>
-                </w:r>
-                <w:proofErr w:type="spellStart"/>
-                <w:r>
-                  <w:rPr>
-                    <w:rFonts w:ascii="Times New Roman" w:hAnsi="Times New Roman" w:cs="Times New Roman"/>
-                    <w:color w:val="000000"/>
-                    <w:sz w:val="26"/>
-                    <w:szCs w:val="26"/>
-                  </w:rPr>
-                  <w:t>Vân</w:t>
-                </w:r>
-                <w:proofErr w:type="spellEnd"/>
               </w:p>
             </w:tc>
             <w:tc>
@@ -675,7 +571,6 @@
                     <w:szCs w:val="26"/>
                   </w:rPr>
                 </w:pPr>
-                <w:proofErr w:type="spellStart"/>
                 <w:r>
                   <w:rPr>
                     <w:rFonts w:ascii="Times New Roman" w:hAnsi="Times New Roman" w:cs="Times New Roman"/>
@@ -683,49 +578,8 @@
                     <w:sz w:val="26"/>
                     <w:szCs w:val="26"/>
                   </w:rPr>
-                  <w:t>Vũ</w:t>
+                  <w:t>Vũ Hải Đăng</w:t>
                 </w:r>
-                <w:proofErr w:type="spellEnd"/>
-                <w:r>
-                  <w:rPr>
-                    <w:rFonts w:ascii="Times New Roman" w:hAnsi="Times New Roman" w:cs="Times New Roman"/>
-                    <w:color w:val="000000"/>
-                    <w:sz w:val="26"/>
-                    <w:szCs w:val="26"/>
-                  </w:rPr>
-                  <w:t xml:space="preserve"> </w:t>
-                </w:r>
-                <w:proofErr w:type="spellStart"/>
-                <w:r>
-                  <w:rPr>
-                    <w:rFonts w:ascii="Times New Roman" w:hAnsi="Times New Roman" w:cs="Times New Roman"/>
-                    <w:color w:val="000000"/>
-                    <w:sz w:val="26"/>
-                    <w:szCs w:val="26"/>
-                  </w:rPr>
-                  <w:t>Hải</w:t>
-                </w:r>
-                <w:proofErr w:type="spellEnd"/>
-                <w:r>
-                  <w:rPr>
-                    <w:rFonts w:ascii="Times New Roman" w:hAnsi="Times New Roman" w:cs="Times New Roman"/>
-                    <w:color w:val="000000"/>
-                    <w:sz w:val="26"/>
-                    <w:szCs w:val="26"/>
-                  </w:rPr>
-                  <w:t xml:space="preserve"> </w:t>
-                </w:r>
-                <w:proofErr w:type="spellStart"/>
-                <w:r>
-                  <w:rPr>
-                    <w:rFonts w:ascii="Times New Roman" w:hAnsi="Times New Roman" w:cs="Times New Roman"/>
-                    <w:color w:val="000000"/>
-                    <w:sz w:val="26"/>
-                    <w:szCs w:val="26"/>
-                  </w:rPr>
-                  <w:t>Đăng</w:t>
-                </w:r>
-                <w:proofErr w:type="spellEnd"/>
               </w:p>
             </w:tc>
             <w:tc>
@@ -819,7 +673,6 @@
                     <w:szCs w:val="26"/>
                   </w:rPr>
                 </w:pPr>
-                <w:proofErr w:type="spellStart"/>
                 <w:r>
                   <w:rPr>
                     <w:rFonts w:ascii="Times New Roman" w:hAnsi="Times New Roman" w:cs="Times New Roman"/>
@@ -827,69 +680,8 @@
                     <w:sz w:val="26"/>
                     <w:szCs w:val="26"/>
                   </w:rPr>
-                  <w:t>Nguyễn</w:t>
+                  <w:t>Nguyễn Thị Hải Yến</w:t>
                 </w:r>
-                <w:proofErr w:type="spellEnd"/>
-                <w:r>
-                  <w:rPr>
-                    <w:rFonts w:ascii="Times New Roman" w:hAnsi="Times New Roman" w:cs="Times New Roman"/>
-                    <w:color w:val="000000"/>
-                    <w:sz w:val="26"/>
-                    <w:szCs w:val="26"/>
-                  </w:rPr>
-                  <w:t xml:space="preserve"> </w:t>
-                </w:r>
-                <w:proofErr w:type="spellStart"/>
-                <w:r>
-                  <w:rPr>
-                    <w:rFonts w:ascii="Times New Roman" w:hAnsi="Times New Roman" w:cs="Times New Roman"/>
-                    <w:color w:val="000000"/>
-                    <w:sz w:val="26"/>
-                    <w:szCs w:val="26"/>
-                  </w:rPr>
-                  <w:t>Thị</w:t>
-                </w:r>
-                <w:proofErr w:type="spellEnd"/>
-                <w:r>
-                  <w:rPr>
-                    <w:rFonts w:ascii="Times New Roman" w:hAnsi="Times New Roman" w:cs="Times New Roman"/>
-                    <w:color w:val="000000"/>
-                    <w:sz w:val="26"/>
-                    <w:szCs w:val="26"/>
-                  </w:rPr>
-                  <w:t xml:space="preserve"> </w:t>
-                </w:r>
-                <w:proofErr w:type="spellStart"/>
-                <w:r>
-                  <w:rPr>
-                    <w:rFonts w:ascii="Times New Roman" w:hAnsi="Times New Roman" w:cs="Times New Roman"/>
-                    <w:color w:val="000000"/>
-                    <w:sz w:val="26"/>
-                    <w:szCs w:val="26"/>
-                  </w:rPr>
-                  <w:t>Hải</w:t>
-                </w:r>
-                <w:proofErr w:type="spellEnd"/>
-                <w:r>
-                  <w:rPr>
-                    <w:rFonts w:ascii="Times New Roman" w:hAnsi="Times New Roman" w:cs="Times New Roman"/>
-                    <w:color w:val="000000"/>
-                    <w:sz w:val="26"/>
-                    <w:szCs w:val="26"/>
-                  </w:rPr>
-                  <w:t xml:space="preserve"> </w:t>
-                </w:r>
-                <w:proofErr w:type="spellStart"/>
-                <w:r>
-                  <w:rPr>
-                    <w:rFonts w:ascii="Times New Roman" w:hAnsi="Times New Roman" w:cs="Times New Roman"/>
-                    <w:color w:val="000000"/>
-                    <w:sz w:val="26"/>
-                    <w:szCs w:val="26"/>
-                  </w:rPr>
-                  <w:t>Yến</w:t>
-                </w:r>
-                <w:proofErr w:type="spellEnd"/>
               </w:p>
             </w:tc>
             <w:tc>
@@ -990,19 +782,8 @@
                     <w:sz w:val="26"/>
                     <w:szCs w:val="26"/>
                   </w:rPr>
-                  <w:t xml:space="preserve">Chu Minh </w:t>
+                  <w:t>Chu Minh Hải</w:t>
                 </w:r>
-                <w:proofErr w:type="spellStart"/>
-                <w:r>
-                  <w:rPr>
-                    <w:rFonts w:ascii="Times New Roman" w:hAnsi="Times New Roman" w:cs="Times New Roman"/>
-                    <w:color w:val="000000"/>
-                    <w:sz w:val="26"/>
-                    <w:szCs w:val="26"/>
-                  </w:rPr>
-                  <w:t>Hải</w:t>
-                </w:r>
-                <w:proofErr w:type="spellEnd"/>
               </w:p>
             </w:tc>
             <w:tc>
@@ -1117,51 +898,7 @@
                     <w:sz w:val="26"/>
                     <w:szCs w:val="26"/>
                   </w:rPr>
-                  <w:t xml:space="preserve">Mr. </w:t>
-                </w:r>
-                <w:proofErr w:type="spellStart"/>
-                <w:r>
-                  <w:rPr>
-                    <w:rFonts w:ascii="Times New Roman" w:eastAsia="Times New Roman" w:hAnsi="Times New Roman" w:cs="Times New Roman"/>
-                    <w:bCs/>
-                    <w:color w:val="000000"/>
-                    <w:sz w:val="26"/>
-                    <w:szCs w:val="26"/>
-                  </w:rPr>
-                  <w:t>Nguyễn</w:t>
-                </w:r>
-                <w:proofErr w:type="spellEnd"/>
-                <w:r>
-                  <w:rPr>
-                    <w:rFonts w:ascii="Times New Roman" w:eastAsia="Times New Roman" w:hAnsi="Times New Roman" w:cs="Times New Roman"/>
-                    <w:bCs/>
-                    <w:color w:val="000000"/>
-                    <w:sz w:val="26"/>
-                    <w:szCs w:val="26"/>
-                  </w:rPr>
-                  <w:t xml:space="preserve"> </w:t>
-                </w:r>
-                <w:proofErr w:type="spellStart"/>
-                <w:r>
-                  <w:rPr>
-                    <w:rFonts w:ascii="Times New Roman" w:eastAsia="Times New Roman" w:hAnsi="Times New Roman" w:cs="Times New Roman"/>
-                    <w:bCs/>
-                    <w:color w:val="000000"/>
-                    <w:sz w:val="26"/>
-                    <w:szCs w:val="26"/>
-                  </w:rPr>
-                  <w:t>Văn</w:t>
-                </w:r>
-                <w:proofErr w:type="spellEnd"/>
-                <w:r>
-                  <w:rPr>
-                    <w:rFonts w:ascii="Times New Roman" w:eastAsia="Times New Roman" w:hAnsi="Times New Roman" w:cs="Times New Roman"/>
-                    <w:bCs/>
-                    <w:color w:val="000000"/>
-                    <w:sz w:val="26"/>
-                    <w:szCs w:val="26"/>
-                  </w:rPr>
-                  <w:t xml:space="preserve"> Sang</w:t>
+                  <w:t>Mr. Nguyễn Văn Sang</w:t>
                 </w:r>
               </w:p>
             </w:tc>
@@ -1301,7 +1038,7 @@
               <w:szCs w:val="26"/>
               <w:lang w:eastAsia="en-US"/>
             </w:rPr>
-            <w:t>- Hanoi, --</w:t>
+            <w:t>- Hanoi, 09</w:t>
           </w:r>
           <w:r>
             <w:rPr>
@@ -1410,42 +1147,12 @@
                     <w:rFonts w:ascii="Times New Roman" w:hAnsi="Times New Roman" w:cs="Times New Roman"/>
                   </w:rPr>
                 </w:pPr>
-                <w:proofErr w:type="spellStart"/>
                 <w:r>
                   <w:rPr>
                     <w:rFonts w:ascii="Times New Roman" w:hAnsi="Times New Roman" w:cs="Times New Roman"/>
                   </w:rPr>
-                  <w:t>Phạm</w:t>
+                  <w:t>Phạm Thị Huyền</w:t>
                 </w:r>
-                <w:proofErr w:type="spellEnd"/>
-                <w:r>
-                  <w:rPr>
-                    <w:rFonts w:ascii="Times New Roman" w:hAnsi="Times New Roman" w:cs="Times New Roman"/>
-                  </w:rPr>
-                  <w:t xml:space="preserve"> </w:t>
-                </w:r>
-                <w:proofErr w:type="spellStart"/>
-                <w:r>
-                  <w:rPr>
-                    <w:rFonts w:ascii="Times New Roman" w:hAnsi="Times New Roman" w:cs="Times New Roman"/>
-                  </w:rPr>
-                  <w:t>Thị</w:t>
-                </w:r>
-                <w:proofErr w:type="spellEnd"/>
-                <w:r>
-                  <w:rPr>
-                    <w:rFonts w:ascii="Times New Roman" w:hAnsi="Times New Roman" w:cs="Times New Roman"/>
-                  </w:rPr>
-                  <w:t xml:space="preserve"> </w:t>
-                </w:r>
-                <w:proofErr w:type="spellStart"/>
-                <w:r>
-                  <w:rPr>
-                    <w:rFonts w:ascii="Times New Roman" w:hAnsi="Times New Roman" w:cs="Times New Roman"/>
-                  </w:rPr>
-                  <w:t>Huyền</w:t>
-                </w:r>
-                <w:proofErr w:type="spellEnd"/>
               </w:p>
               <w:p>
                 <w:pPr>
@@ -1479,7 +1186,13 @@
                   <w:rPr>
                     <w:rFonts w:ascii="Times New Roman" w:hAnsi="Times New Roman" w:cs="Times New Roman"/>
                   </w:rPr>
-                  <w:t>--/--/2016</w:t>
+                  <w:t>16/09</w:t>
+                </w:r>
+                <w:r>
+                  <w:rPr>
+                    <w:rFonts w:ascii="Times New Roman" w:hAnsi="Times New Roman" w:cs="Times New Roman"/>
+                  </w:rPr>
+                  <w:t>/2016</w:t>
                 </w:r>
               </w:p>
               <w:p>
@@ -1536,7 +1249,7 @@
                   <w:rPr>
                     <w:rFonts w:ascii="Times New Roman" w:hAnsi="Times New Roman" w:cs="Times New Roman"/>
                   </w:rPr>
-                  <w:t>--------</w:t>
+                  <w:t>Thái Thị Cẩm Vân</w:t>
                 </w:r>
               </w:p>
               <w:p>
@@ -1615,33 +1328,11 @@
                     <w:rFonts w:ascii="Times New Roman" w:hAnsi="Times New Roman" w:cs="Times New Roman"/>
                   </w:rPr>
                 </w:pPr>
-                <w:proofErr w:type="spellStart"/>
                 <w:r>
                   <w:rPr>
                     <w:rFonts w:ascii="Times New Roman" w:hAnsi="Times New Roman" w:cs="Times New Roman"/>
                   </w:rPr>
-                  <w:t>Nguyễn</w:t>
-                </w:r>
-                <w:proofErr w:type="spellEnd"/>
-                <w:r>
-                  <w:rPr>
-                    <w:rFonts w:ascii="Times New Roman" w:hAnsi="Times New Roman" w:cs="Times New Roman"/>
-                  </w:rPr>
-                  <w:t xml:space="preserve"> </w:t>
-                </w:r>
-                <w:proofErr w:type="spellStart"/>
-                <w:r>
-                  <w:rPr>
-                    <w:rFonts w:ascii="Times New Roman" w:hAnsi="Times New Roman" w:cs="Times New Roman"/>
-                  </w:rPr>
-                  <w:t>Văn</w:t>
-                </w:r>
-                <w:proofErr w:type="spellEnd"/>
-                <w:r>
-                  <w:rPr>
-                    <w:rFonts w:ascii="Times New Roman" w:hAnsi="Times New Roman" w:cs="Times New Roman"/>
-                  </w:rPr>
-                  <w:t xml:space="preserve"> Sang</w:t>
+                  <w:t>Nguyễn Văn Sang</w:t>
                 </w:r>
               </w:p>
               <w:p>
@@ -1941,8 +1632,10 @@
                     <w:rFonts w:ascii="Times New Roman" w:hAnsi="Times New Roman" w:cs="Times New Roman"/>
                     <w:b w:val="0"/>
                   </w:rPr>
-                  <w:t>--/--</w:t>
+                  <w:t>16/09</w:t>
                 </w:r>
+                <w:bookmarkStart w:id="8" w:name="_GoBack"/>
+                <w:bookmarkEnd w:id="8"/>
                 <w:r>
                   <w:rPr>
                     <w:rFonts w:ascii="Times New Roman" w:hAnsi="Times New Roman" w:cs="Times New Roman"/>
@@ -4686,7 +4379,7 @@
           <w:szCs w:val="28"/>
         </w:rPr>
       </w:pPr>
-      <w:bookmarkStart w:id="8" w:name="_Toc468364992"/>
+      <w:bookmarkStart w:id="9" w:name="_Toc468364992"/>
       <w:r>
         <w:rPr>
           <w:rFonts w:ascii="Times New Roman" w:hAnsi="Times New Roman" w:cs="Times New Roman"/>
@@ -4709,7 +4402,7 @@
         <w:lastRenderedPageBreak/>
         <w:t>INTRODUCTION</w:t>
       </w:r>
-      <w:bookmarkEnd w:id="8"/>
+      <w:bookmarkEnd w:id="9"/>
     </w:p>
     <w:p>
       <w:pPr>
@@ -4727,7 +4420,7 @@
           <w:sz w:val="28"/>
         </w:rPr>
       </w:pPr>
-      <w:bookmarkStart w:id="9" w:name="_Toc468364993"/>
+      <w:bookmarkStart w:id="10" w:name="_Toc468364993"/>
       <w:r>
         <w:rPr>
           <w:rFonts w:ascii="Times New Roman" w:hAnsi="Times New Roman"/>
@@ -4737,7 +4430,7 @@
         </w:rPr>
         <w:t>Purpose</w:t>
       </w:r>
-      <w:bookmarkEnd w:id="9"/>
+      <w:bookmarkEnd w:id="10"/>
     </w:p>
     <w:p>
       <w:pPr>
@@ -4806,7 +4499,7 @@
           <w:sz w:val="28"/>
         </w:rPr>
       </w:pPr>
-      <w:bookmarkStart w:id="10" w:name="_Toc468364994"/>
+      <w:bookmarkStart w:id="11" w:name="_Toc468364994"/>
       <w:r>
         <w:rPr>
           <w:rFonts w:ascii="Times New Roman" w:hAnsi="Times New Roman"/>
@@ -4834,7 +4527,7 @@
         </w:rPr>
         <w:t xml:space="preserve"> Acronyms</w:t>
       </w:r>
-      <w:bookmarkEnd w:id="10"/>
+      <w:bookmarkEnd w:id="11"/>
     </w:p>
     <w:tbl>
       <w:tblPr>
@@ -5097,51 +4790,25 @@
       <w:r>
         <w:t xml:space="preserve">Table </w:t>
       </w:r>
-      <w:r>
-        <w:fldChar w:fldCharType="begin"/>
-      </w:r>
-      <w:r>
-        <w:instrText xml:space="preserve"> STYLEREF 1 \s </w:instrText>
-      </w:r>
-      <w:r>
-        <w:fldChar w:fldCharType="separate"/>
-      </w:r>
-      <w:r>
-        <w:rPr>
-          <w:noProof/>
-        </w:rPr>
-        <w:t>1</w:t>
-      </w:r>
-      <w:r>
-        <w:rPr>
-          <w:noProof/>
-        </w:rPr>
-        <w:fldChar w:fldCharType="end"/>
-      </w:r>
+      <w:fldSimple w:instr=" STYLEREF 1 \s ">
+        <w:r>
+          <w:rPr>
+            <w:noProof/>
+          </w:rPr>
+          <w:t>1</w:t>
+        </w:r>
+      </w:fldSimple>
       <w:r>
         <w:noBreakHyphen/>
       </w:r>
-      <w:r>
-        <w:fldChar w:fldCharType="begin"/>
-      </w:r>
-      <w:r>
-        <w:instrText xml:space="preserve"> SEQ Table \* ARABIC \s 1 </w:instrText>
-      </w:r>
-      <w:r>
-        <w:fldChar w:fldCharType="separate"/>
-      </w:r>
-      <w:r>
-        <w:rPr>
-          <w:noProof/>
-        </w:rPr>
-        <w:t>1</w:t>
-      </w:r>
-      <w:r>
-        <w:rPr>
-          <w:noProof/>
-        </w:rPr>
-        <w:fldChar w:fldCharType="end"/>
-      </w:r>
+      <w:fldSimple w:instr=" SEQ Table \* ARABIC \s 1 ">
+        <w:r>
+          <w:rPr>
+            <w:noProof/>
+          </w:rPr>
+          <w:t>1</w:t>
+        </w:r>
+      </w:fldSimple>
       <w:r>
         <w:t xml:space="preserve">: </w:t>
       </w:r>
@@ -5201,7 +4868,7 @@
           <w:szCs w:val="28"/>
         </w:rPr>
       </w:pPr>
-      <w:bookmarkStart w:id="11" w:name="_Toc468364996"/>
+      <w:bookmarkStart w:id="12" w:name="_Toc468364996"/>
       <w:r>
         <w:br w:type="page"/>
       </w:r>
@@ -5218,7 +4885,7 @@
         <w:lastRenderedPageBreak/>
         <w:t>OVERALL DESCRIPTION</w:t>
       </w:r>
-      <w:bookmarkEnd w:id="11"/>
+      <w:bookmarkEnd w:id="12"/>
     </w:p>
     <w:p>
       <w:pPr>
@@ -5238,7 +4905,7 @@
           <w:szCs w:val="28"/>
         </w:rPr>
       </w:pPr>
-      <w:bookmarkStart w:id="12" w:name="_Toc468364997"/>
+      <w:bookmarkStart w:id="13" w:name="_Toc468364997"/>
       <w:r>
         <w:rPr>
           <w:rFonts w:ascii="Times New Roman" w:eastAsia="MS Gothic" w:hAnsi="Times New Roman" w:cs="Times New Roman"/>
@@ -5250,7 +4917,7 @@
         </w:rPr>
         <w:t>System overview</w:t>
       </w:r>
-      <w:bookmarkEnd w:id="12"/>
+      <w:bookmarkEnd w:id="13"/>
     </w:p>
     <w:p/>
     <w:p/>
@@ -5314,45 +4981,25 @@
       <w:r>
         <w:t xml:space="preserve">Figure </w:t>
       </w:r>
-      <w:r>
-        <w:fldChar w:fldCharType="begin"/>
-      </w:r>
-      <w:r>
-        <w:instrText xml:space="preserve"> STYLEREF 1 \s </w:instrText>
-      </w:r>
-      <w:r>
-        <w:fldChar w:fldCharType="separate"/>
-      </w:r>
-      <w:r>
-        <w:rPr>
-          <w:noProof/>
-        </w:rPr>
-        <w:t>2</w:t>
-      </w:r>
-      <w:r>
-        <w:fldChar w:fldCharType="end"/>
-      </w:r>
+      <w:fldSimple w:instr=" STYLEREF 1 \s ">
+        <w:r>
+          <w:rPr>
+            <w:noProof/>
+          </w:rPr>
+          <w:t>2</w:t>
+        </w:r>
+      </w:fldSimple>
       <w:r>
         <w:noBreakHyphen/>
       </w:r>
-      <w:r>
-        <w:fldChar w:fldCharType="begin"/>
-      </w:r>
-      <w:r>
-        <w:instrText xml:space="preserve"> SEQ Figure \* ARABIC \s 1 </w:instrText>
-      </w:r>
-      <w:r>
-        <w:fldChar w:fldCharType="separate"/>
-      </w:r>
-      <w:r>
-        <w:rPr>
-          <w:noProof/>
-        </w:rPr>
-        <w:t>1</w:t>
-      </w:r>
-      <w:r>
-        <w:fldChar w:fldCharType="end"/>
-      </w:r>
+      <w:fldSimple w:instr=" SEQ Figure \* ARABIC \s 1 ">
+        <w:r>
+          <w:rPr>
+            <w:noProof/>
+          </w:rPr>
+          <w:t>1</w:t>
+        </w:r>
+      </w:fldSimple>
       <w:r>
         <w:t>: BSN S</w:t>
       </w:r>
@@ -5444,45 +5091,25 @@
       <w:r>
         <w:t xml:space="preserve">Figure </w:t>
       </w:r>
-      <w:r>
-        <w:fldChar w:fldCharType="begin"/>
-      </w:r>
-      <w:r>
-        <w:instrText xml:space="preserve"> STYLEREF 1 \s </w:instrText>
-      </w:r>
-      <w:r>
-        <w:fldChar w:fldCharType="separate"/>
-      </w:r>
-      <w:r>
-        <w:rPr>
-          <w:noProof/>
-        </w:rPr>
-        <w:t>2</w:t>
-      </w:r>
-      <w:r>
-        <w:fldChar w:fldCharType="end"/>
-      </w:r>
+      <w:fldSimple w:instr=" STYLEREF 1 \s ">
+        <w:r>
+          <w:rPr>
+            <w:noProof/>
+          </w:rPr>
+          <w:t>2</w:t>
+        </w:r>
+      </w:fldSimple>
       <w:r>
         <w:noBreakHyphen/>
       </w:r>
-      <w:r>
-        <w:fldChar w:fldCharType="begin"/>
-      </w:r>
-      <w:r>
-        <w:instrText xml:space="preserve"> SEQ Figure \* ARABIC \s 1 </w:instrText>
-      </w:r>
-      <w:r>
-        <w:fldChar w:fldCharType="separate"/>
-      </w:r>
-      <w:r>
-        <w:rPr>
-          <w:noProof/>
-        </w:rPr>
-        <w:t>2</w:t>
-      </w:r>
-      <w:r>
-        <w:fldChar w:fldCharType="end"/>
-      </w:r>
+      <w:fldSimple w:instr=" SEQ Figure \* ARABIC \s 1 ">
+        <w:r>
+          <w:rPr>
+            <w:noProof/>
+          </w:rPr>
+          <w:t>2</w:t>
+        </w:r>
+      </w:fldSimple>
       <w:r>
         <w:t xml:space="preserve">: </w:t>
       </w:r>
@@ -5561,45 +5188,25 @@
       <w:r>
         <w:t xml:space="preserve">Figure </w:t>
       </w:r>
-      <w:r>
-        <w:fldChar w:fldCharType="begin"/>
-      </w:r>
-      <w:r>
-        <w:instrText xml:space="preserve"> STYLEREF 1 \s </w:instrText>
-      </w:r>
-      <w:r>
-        <w:fldChar w:fldCharType="separate"/>
-      </w:r>
-      <w:r>
-        <w:rPr>
-          <w:noProof/>
-        </w:rPr>
-        <w:t>2</w:t>
-      </w:r>
-      <w:r>
-        <w:fldChar w:fldCharType="end"/>
-      </w:r>
+      <w:fldSimple w:instr=" STYLEREF 1 \s ">
+        <w:r>
+          <w:rPr>
+            <w:noProof/>
+          </w:rPr>
+          <w:t>2</w:t>
+        </w:r>
+      </w:fldSimple>
       <w:r>
         <w:noBreakHyphen/>
       </w:r>
-      <w:r>
-        <w:fldChar w:fldCharType="begin"/>
-      </w:r>
-      <w:r>
-        <w:instrText xml:space="preserve"> SEQ Figure \* ARABIC \s 1 </w:instrText>
-      </w:r>
-      <w:r>
-        <w:fldChar w:fldCharType="separate"/>
-      </w:r>
-      <w:r>
-        <w:rPr>
-          <w:noProof/>
-        </w:rPr>
-        <w:t>3</w:t>
-      </w:r>
-      <w:r>
-        <w:fldChar w:fldCharType="end"/>
-      </w:r>
+      <w:fldSimple w:instr=" SEQ Figure \* ARABIC \s 1 ">
+        <w:r>
+          <w:rPr>
+            <w:noProof/>
+          </w:rPr>
+          <w:t>3</w:t>
+        </w:r>
+      </w:fldSimple>
       <w:r>
         <w:t xml:space="preserve">: Use Case diagram of </w:t>
       </w:r>
@@ -5622,7 +5229,7 @@
           <w:sz w:val="28"/>
         </w:rPr>
       </w:pPr>
-      <w:bookmarkStart w:id="13" w:name="_Toc468364999"/>
+      <w:bookmarkStart w:id="14" w:name="_Toc468364999"/>
       <w:r>
         <w:rPr>
           <w:rFonts w:ascii="Times New Roman" w:hAnsi="Times New Roman"/>
@@ -5633,7 +5240,7 @@
         <w:lastRenderedPageBreak/>
         <w:t>Product Features</w:t>
       </w:r>
-      <w:bookmarkEnd w:id="13"/>
+      <w:bookmarkEnd w:id="14"/>
     </w:p>
     <w:p/>
     <w:tbl>
@@ -12033,7 +11640,7 @@
           <w:szCs w:val="22"/>
         </w:rPr>
       </w:pPr>
-      <w:bookmarkStart w:id="14" w:name="_Toc468365000"/>
+      <w:bookmarkStart w:id="15" w:name="_Toc468365000"/>
       <w:r>
         <w:rPr>
           <w:rFonts w:cs="Times New Roman"/>
@@ -12044,7 +11651,7 @@
         </w:rPr>
         <w:t>User Characteristics</w:t>
       </w:r>
-      <w:bookmarkEnd w:id="14"/>
+      <w:bookmarkEnd w:id="15"/>
     </w:p>
     <w:p>
       <w:pPr>
@@ -12300,7 +11907,7 @@
           <w:szCs w:val="22"/>
         </w:rPr>
       </w:pPr>
-      <w:bookmarkStart w:id="15" w:name="_Toc468365001"/>
+      <w:bookmarkStart w:id="16" w:name="_Toc468365001"/>
       <w:r>
         <w:rPr>
           <w:rFonts w:cs="Times New Roman"/>
@@ -12311,7 +11918,7 @@
         </w:rPr>
         <w:t>User Documentation</w:t>
       </w:r>
-      <w:bookmarkEnd w:id="15"/>
+      <w:bookmarkEnd w:id="16"/>
     </w:p>
     <w:p/>
     <w:tbl>
@@ -12463,7 +12070,7 @@
           <w:szCs w:val="22"/>
         </w:rPr>
       </w:pPr>
-      <w:bookmarkStart w:id="16" w:name="_Toc468365002"/>
+      <w:bookmarkStart w:id="17" w:name="_Toc468365002"/>
       <w:r>
         <w:rPr>
           <w:rFonts w:cs="Times New Roman"/>
@@ -12474,7 +12081,7 @@
         </w:rPr>
         <w:t>Assumption</w:t>
       </w:r>
-      <w:bookmarkEnd w:id="16"/>
+      <w:bookmarkEnd w:id="17"/>
     </w:p>
     <w:p>
       <w:pPr>
@@ -12488,7 +12095,7 @@
           <w:rFonts w:ascii="Times New Roman" w:hAnsi="Times New Roman"/>
         </w:rPr>
       </w:pPr>
-      <w:bookmarkStart w:id="17" w:name="_Toc468365003"/>
+      <w:bookmarkStart w:id="18" w:name="_Toc468365003"/>
       <w:r>
         <w:rPr>
           <w:rFonts w:ascii="Times New Roman" w:hAnsi="Times New Roman"/>
@@ -12676,8 +12283,6 @@
         <w:lastRenderedPageBreak/>
         <w:t>Entity Relation Model</w:t>
       </w:r>
-      <w:bookmarkStart w:id="18" w:name="_GoBack"/>
-      <w:bookmarkEnd w:id="17"/>
       <w:bookmarkEnd w:id="18"/>
     </w:p>
     <w:p>
@@ -12770,45 +12375,25 @@
       <w:r>
         <w:t xml:space="preserve">Figure </w:t>
       </w:r>
-      <w:r>
-        <w:fldChar w:fldCharType="begin"/>
-      </w:r>
-      <w:r>
-        <w:instrText xml:space="preserve"> STYLEREF 1 \s </w:instrText>
-      </w:r>
-      <w:r>
-        <w:fldChar w:fldCharType="separate"/>
-      </w:r>
-      <w:r>
-        <w:rPr>
-          <w:noProof/>
-        </w:rPr>
-        <w:t>2</w:t>
-      </w:r>
-      <w:r>
-        <w:fldChar w:fldCharType="end"/>
-      </w:r>
+      <w:fldSimple w:instr=" STYLEREF 1 \s ">
+        <w:r>
+          <w:rPr>
+            <w:noProof/>
+          </w:rPr>
+          <w:t>2</w:t>
+        </w:r>
+      </w:fldSimple>
       <w:r>
         <w:noBreakHyphen/>
       </w:r>
-      <w:r>
-        <w:fldChar w:fldCharType="begin"/>
-      </w:r>
-      <w:r>
-        <w:instrText xml:space="preserve"> SEQ Figure \* ARABIC \s 1 </w:instrText>
-      </w:r>
-      <w:r>
-        <w:fldChar w:fldCharType="separate"/>
-      </w:r>
-      <w:r>
-        <w:rPr>
-          <w:noProof/>
-        </w:rPr>
-        <w:t>4</w:t>
-      </w:r>
-      <w:r>
-        <w:fldChar w:fldCharType="end"/>
-      </w:r>
+      <w:fldSimple w:instr=" SEQ Figure \* ARABIC \s 1 ">
+        <w:r>
+          <w:rPr>
+            <w:noProof/>
+          </w:rPr>
+          <w:t>4</w:t>
+        </w:r>
+      </w:fldSimple>
       <w:r>
         <w:t>: Entity Relationship Diagram</w:t>
       </w:r>
@@ -13288,7 +12873,7 @@
           <w:rPr>
             <w:noProof/>
           </w:rPr>
-          <w:t>12</w:t>
+          <w:t>2</w:t>
         </w:r>
         <w:r>
           <w:rPr>
@@ -13343,40 +12928,6 @@
         <w:szCs w:val="24"/>
       </w:rPr>
     </w:pPr>
-    <w:proofErr w:type="spellStart"/>
-    <w:r>
-      <w:rPr>
-        <w:rFonts w:ascii="Times New Roman" w:hAnsi="Times New Roman" w:cs="Times New Roman"/>
-        <w:sz w:val="24"/>
-        <w:szCs w:val="24"/>
-      </w:rPr>
-      <w:t>BSN</w:t>
-    </w:r>
-    <w:r>
-      <w:rPr>
-        <w:rFonts w:ascii="Times New Roman" w:hAnsi="Times New Roman" w:cs="Times New Roman"/>
-        <w:sz w:val="24"/>
-        <w:szCs w:val="24"/>
-      </w:rPr>
-      <w:t>_</w:t>
-    </w:r>
-    <w:r>
-      <w:rPr>
-        <w:rFonts w:ascii="Times New Roman" w:hAnsi="Times New Roman" w:cs="Times New Roman"/>
-        <w:sz w:val="24"/>
-        <w:szCs w:val="24"/>
-      </w:rPr>
-      <w:t>Software</w:t>
-    </w:r>
-    <w:proofErr w:type="spellEnd"/>
-    <w:r>
-      <w:rPr>
-        <w:rFonts w:ascii="Times New Roman" w:hAnsi="Times New Roman" w:cs="Times New Roman"/>
-        <w:sz w:val="24"/>
-        <w:szCs w:val="24"/>
-      </w:rPr>
-      <w:t xml:space="preserve"> Requirement Specifications</w:t>
-    </w:r>
   </w:p>
   <w:p>
     <w:pPr>
@@ -26753,7 +26304,7 @@
   <a:extraClrSchemeLst/>
   <a:extLst>
     <a:ext uri="{05A4C25C-085E-4340-85A3-A5531E510DB2}">
-      <thm15:themeFamily xmlns="" xmlns:thm15="http://schemas.microsoft.com/office/thememl/2012/main" name="Office Theme" id="{62F939B6-93AF-4DB8-9C6B-D6C7DFDC589F}" vid="{4A3C46E8-61CC-4603-A589-7422A47A8E4A}"/>
+      <thm15:themeFamily xmlns:thm15="http://schemas.microsoft.com/office/thememl/2012/main" xmlns="" name="Office Theme" id="{62F939B6-93AF-4DB8-9C6B-D6C7DFDC589F}" vid="{4A3C46E8-61CC-4603-A589-7422A47A8E4A}"/>
     </a:ext>
   </a:extLst>
 </a:theme>
@@ -26764,7 +26315,7 @@
 </file>
 
 <file path=customXml/itemProps1.xml><?xml version="1.0" encoding="utf-8"?>
-<ds:datastoreItem xmlns:ds="http://schemas.openxmlformats.org/officeDocument/2006/customXml" ds:itemID="{04B5B08E-79F5-47C9-8ADA-5DD37FD62A1E}">
+<ds:datastoreItem xmlns:ds="http://schemas.openxmlformats.org/officeDocument/2006/customXml" ds:itemID="{9CB22902-8D16-4A65-AFC6-44981401EE8A}">
   <ds:schemaRefs>
     <ds:schemaRef ds:uri="http://schemas.openxmlformats.org/officeDocument/2006/bibliography"/>
   </ds:schemaRefs>

</xml_diff>

<commit_message>
[Doc]_Commit document for report 2
</commit_message>
<xml_diff>
--- a/WIP/Users/HuyenPT/SRS/BSN_Software Requirements Specifications_v1.0_EN .docx
+++ b/WIP/Users/HuyenPT/SRS/BSN_Software Requirements Specifications_v1.0_EN .docx
@@ -38,8 +38,8 @@
       <w:sdtContent>
         <w:bookmarkStart w:id="0" w:name="_Ref13883154" w:displacedByCustomXml="prev"/>
         <w:bookmarkEnd w:id="0" w:displacedByCustomXml="prev"/>
-        <w:bookmarkStart w:id="1" w:name="_Toc430708297" w:displacedByCustomXml="prev"/>
-        <w:bookmarkStart w:id="2" w:name="_Toc420046552" w:displacedByCustomXml="prev"/>
+        <w:bookmarkStart w:id="1" w:name="_Toc420046552" w:displacedByCustomXml="prev"/>
+        <w:bookmarkStart w:id="2" w:name="_Toc430708297" w:displacedByCustomXml="prev"/>
         <w:p>
           <w:pPr>
             <w:jc w:val="center"/>
@@ -1249,7 +1249,7 @@
                   <w:rPr>
                     <w:rFonts w:ascii="Times New Roman" w:hAnsi="Times New Roman" w:cs="Times New Roman"/>
                   </w:rPr>
-                  <w:t>Thái Thị Cẩm Vân</w:t>
+                  <w:t>----</w:t>
                 </w:r>
               </w:p>
               <w:p>
@@ -5065,51 +5065,25 @@
       <w:r>
         <w:t xml:space="preserve">Table </w:t>
       </w:r>
-      <w:r>
-        <w:fldChar w:fldCharType="begin"/>
-      </w:r>
-      <w:r>
-        <w:instrText xml:space="preserve"> STYLEREF 1 \s </w:instrText>
-      </w:r>
-      <w:r>
-        <w:fldChar w:fldCharType="separate"/>
-      </w:r>
-      <w:r>
-        <w:rPr>
-          <w:noProof/>
-        </w:rPr>
-        <w:t>1</w:t>
-      </w:r>
-      <w:r>
-        <w:rPr>
-          <w:noProof/>
-        </w:rPr>
-        <w:fldChar w:fldCharType="end"/>
-      </w:r>
+      <w:fldSimple w:instr=" STYLEREF 1 \s ">
+        <w:r>
+          <w:rPr>
+            <w:noProof/>
+          </w:rPr>
+          <w:t>1</w:t>
+        </w:r>
+      </w:fldSimple>
       <w:r>
         <w:noBreakHyphen/>
       </w:r>
-      <w:r>
-        <w:fldChar w:fldCharType="begin"/>
-      </w:r>
-      <w:r>
-        <w:instrText xml:space="preserve"> SEQ Table \* ARABIC \s 1 </w:instrText>
-      </w:r>
-      <w:r>
-        <w:fldChar w:fldCharType="separate"/>
-      </w:r>
-      <w:r>
-        <w:rPr>
-          <w:noProof/>
-        </w:rPr>
-        <w:t>1</w:t>
-      </w:r>
-      <w:r>
-        <w:rPr>
-          <w:noProof/>
-        </w:rPr>
-        <w:fldChar w:fldCharType="end"/>
-      </w:r>
+      <w:fldSimple w:instr=" SEQ Table \* ARABIC \s 1 ">
+        <w:r>
+          <w:rPr>
+            <w:noProof/>
+          </w:rPr>
+          <w:t>1</w:t>
+        </w:r>
+      </w:fldSimple>
       <w:r>
         <w:t xml:space="preserve">: </w:t>
       </w:r>
@@ -5282,51 +5256,25 @@
       <w:r>
         <w:t xml:space="preserve">Figure </w:t>
       </w:r>
-      <w:r>
-        <w:fldChar w:fldCharType="begin"/>
-      </w:r>
-      <w:r>
-        <w:instrText xml:space="preserve"> STYLEREF 1 \s </w:instrText>
-      </w:r>
-      <w:r>
-        <w:fldChar w:fldCharType="separate"/>
-      </w:r>
-      <w:r>
-        <w:rPr>
-          <w:noProof/>
-        </w:rPr>
-        <w:t>2</w:t>
-      </w:r>
-      <w:r>
-        <w:rPr>
-          <w:noProof/>
-        </w:rPr>
-        <w:fldChar w:fldCharType="end"/>
-      </w:r>
+      <w:fldSimple w:instr=" STYLEREF 1 \s ">
+        <w:r>
+          <w:rPr>
+            <w:noProof/>
+          </w:rPr>
+          <w:t>2</w:t>
+        </w:r>
+      </w:fldSimple>
       <w:r>
         <w:noBreakHyphen/>
       </w:r>
-      <w:r>
-        <w:fldChar w:fldCharType="begin"/>
-      </w:r>
-      <w:r>
-        <w:instrText xml:space="preserve"> SEQ Figure \* ARABIC \s 1 </w:instrText>
-      </w:r>
-      <w:r>
-        <w:fldChar w:fldCharType="separate"/>
-      </w:r>
-      <w:r>
-        <w:rPr>
-          <w:noProof/>
-        </w:rPr>
-        <w:t>1</w:t>
-      </w:r>
-      <w:r>
-        <w:rPr>
-          <w:noProof/>
-        </w:rPr>
-        <w:fldChar w:fldCharType="end"/>
-      </w:r>
+      <w:fldSimple w:instr=" SEQ Figure \* ARABIC \s 1 ">
+        <w:r>
+          <w:rPr>
+            <w:noProof/>
+          </w:rPr>
+          <w:t>1</w:t>
+        </w:r>
+      </w:fldSimple>
       <w:r>
         <w:t>: BSN S</w:t>
       </w:r>
@@ -12599,6 +12547,7 @@
           <w:tcPr>
             <w:cnfStyle w:val="001000000000" w:firstRow="0" w:lastRow="0" w:firstColumn="1" w:lastColumn="0" w:oddVBand="0" w:evenVBand="0" w:oddHBand="0" w:evenHBand="0" w:firstRowFirstColumn="0" w:firstRowLastColumn="0" w:lastRowFirstColumn="0" w:lastRowLastColumn="0"/>
             <w:tcW w:w="2733" w:type="dxa"/>
+            <w:shd w:val="clear" w:color="auto" w:fill="00B0F0"/>
           </w:tcPr>
           <w:p>
             <w:pPr>
@@ -12620,6 +12569,7 @@
         <w:tc>
           <w:tcPr>
             <w:tcW w:w="5564" w:type="dxa"/>
+            <w:shd w:val="clear" w:color="auto" w:fill="00B0F0"/>
           </w:tcPr>
           <w:p>
             <w:pPr>
@@ -13059,51 +13009,25 @@
       <w:r>
         <w:t xml:space="preserve">Figure </w:t>
       </w:r>
-      <w:r>
-        <w:fldChar w:fldCharType="begin"/>
-      </w:r>
-      <w:r>
-        <w:instrText xml:space="preserve"> STYLEREF 1 \s </w:instrText>
-      </w:r>
-      <w:r>
-        <w:fldChar w:fldCharType="separate"/>
-      </w:r>
-      <w:r>
-        <w:rPr>
-          <w:noProof/>
-        </w:rPr>
-        <w:t>2</w:t>
-      </w:r>
-      <w:r>
-        <w:rPr>
-          <w:noProof/>
-        </w:rPr>
-        <w:fldChar w:fldCharType="end"/>
-      </w:r>
+      <w:fldSimple w:instr=" STYLEREF 1 \s ">
+        <w:r>
+          <w:rPr>
+            <w:noProof/>
+          </w:rPr>
+          <w:t>2</w:t>
+        </w:r>
+      </w:fldSimple>
       <w:r>
         <w:noBreakHyphen/>
       </w:r>
-      <w:r>
-        <w:fldChar w:fldCharType="begin"/>
-      </w:r>
-      <w:r>
-        <w:instrText xml:space="preserve"> SEQ Figure \* ARABIC \s 1 </w:instrText>
-      </w:r>
-      <w:r>
-        <w:fldChar w:fldCharType="separate"/>
-      </w:r>
-      <w:r>
-        <w:rPr>
-          <w:noProof/>
-        </w:rPr>
-        <w:t>4</w:t>
-      </w:r>
-      <w:r>
-        <w:rPr>
-          <w:noProof/>
-        </w:rPr>
-        <w:fldChar w:fldCharType="end"/>
-      </w:r>
+      <w:fldSimple w:instr=" SEQ Figure \* ARABIC \s 1 ">
+        <w:r>
+          <w:rPr>
+            <w:noProof/>
+          </w:rPr>
+          <w:t>4</w:t>
+        </w:r>
+      </w:fldSimple>
       <w:r>
         <w:t>: Entity Relationship Diagram</w:t>
       </w:r>
@@ -13152,6 +13076,8 @@
       <w:r>
         <w:br w:type="page"/>
       </w:r>
+      <w:bookmarkStart w:id="21" w:name="_GoBack"/>
+      <w:bookmarkEnd w:id="21"/>
     </w:p>
     <w:p>
       <w:pPr>
@@ -13182,9 +13108,9 @@
           <w:sz w:val="28"/>
         </w:rPr>
       </w:pPr>
-      <w:bookmarkStart w:id="21" w:name="_Business_Rules"/>
-      <w:bookmarkStart w:id="22" w:name="_Toc468365007"/>
-      <w:bookmarkEnd w:id="21"/>
+      <w:bookmarkStart w:id="22" w:name="_Business_Rules"/>
+      <w:bookmarkStart w:id="23" w:name="_Toc468365007"/>
+      <w:bookmarkEnd w:id="22"/>
       <w:r>
         <w:rPr>
           <w:rFonts w:ascii="Times New Roman" w:hAnsi="Times New Roman"/>
@@ -13194,7 +13120,7 @@
         </w:rPr>
         <w:t>Business Rules</w:t>
       </w:r>
-      <w:bookmarkEnd w:id="22"/>
+      <w:bookmarkEnd w:id="23"/>
     </w:p>
     <w:p/>
     <w:p>
@@ -13212,7 +13138,7 @@
           <w:sz w:val="28"/>
         </w:rPr>
       </w:pPr>
-      <w:bookmarkStart w:id="23" w:name="_Toc468365008"/>
+      <w:bookmarkStart w:id="24" w:name="_Toc468365008"/>
       <w:r>
         <w:rPr>
           <w:rFonts w:ascii="Times New Roman" w:hAnsi="Times New Roman"/>
@@ -13222,7 +13148,7 @@
         </w:rPr>
         <w:t>Use Cases</w:t>
       </w:r>
-      <w:bookmarkEnd w:id="23"/>
+      <w:bookmarkEnd w:id="24"/>
     </w:p>
     <w:p>
       <w:pPr>
@@ -13232,10 +13158,7 @@
         <w:t>3.2.1 Guest Model</w:t>
       </w:r>
     </w:p>
-    <w:p>
-      <w:bookmarkStart w:id="24" w:name="_GoBack"/>
-      <w:bookmarkEnd w:id="24"/>
-    </w:p>
+    <w:p/>
     <w:p>
       <w:pPr>
         <w:pStyle w:val="Heading4"/>
@@ -13633,7 +13556,7 @@
           <w:rPr>
             <w:noProof/>
           </w:rPr>
-          <w:t>11</w:t>
+          <w:t>10</w:t>
         </w:r>
         <w:r>
           <w:rPr>
@@ -27153,7 +27076,7 @@
   <a:extraClrSchemeLst/>
   <a:extLst>
     <a:ext uri="{05A4C25C-085E-4340-85A3-A5531E510DB2}">
-      <thm15:themeFamily xmlns="" xmlns:thm15="http://schemas.microsoft.com/office/thememl/2012/main" name="Office Theme" id="{62F939B6-93AF-4DB8-9C6B-D6C7DFDC589F}" vid="{4A3C46E8-61CC-4603-A589-7422A47A8E4A}"/>
+      <thm15:themeFamily xmlns:thm15="http://schemas.microsoft.com/office/thememl/2012/main" xmlns="" name="Office Theme" id="{62F939B6-93AF-4DB8-9C6B-D6C7DFDC589F}" vid="{4A3C46E8-61CC-4603-A589-7422A47A8E4A}"/>
     </a:ext>
   </a:extLst>
 </a:theme>
@@ -27164,7 +27087,7 @@
 </file>
 
 <file path=customXml/itemProps1.xml><?xml version="1.0" encoding="utf-8"?>
-<ds:datastoreItem xmlns:ds="http://schemas.openxmlformats.org/officeDocument/2006/customXml" ds:itemID="{747C8FEC-3D53-4A16-8A45-807660E64D14}">
+<ds:datastoreItem xmlns:ds="http://schemas.openxmlformats.org/officeDocument/2006/customXml" ds:itemID="{F37846EC-CAC3-4E03-ABD4-C5E8DD7656BF}">
   <ds:schemaRefs>
     <ds:schemaRef ds:uri="http://schemas.openxmlformats.org/officeDocument/2006/bibliography"/>
   </ds:schemaRefs>

</xml_diff>